<commit_message>
Nuove soluzioni (possibile e reali) e refactor
Screen utili pattern
Alcune soluzioni personali
Qualche correzione agli appunti
Tolte Esercitazioni
Aggiunte soluzioni come su Mega
</commit_message>
<xml_diff>
--- a/Appunti e risposte/Raccolta risposte Tullio.docx
+++ b/Appunti e risposte/Raccolta risposte Tullio.docx
@@ -2,6 +2,67 @@
 <file path=word/document.xml><?xml version="1.0" encoding="utf-8"?>
 <w:document xmlns:wpc="http://schemas.microsoft.com/office/word/2010/wordprocessingCanvas" xmlns:cx="http://schemas.microsoft.com/office/drawing/2014/chartex" xmlns:cx1="http://schemas.microsoft.com/office/drawing/2015/9/8/chartex" xmlns:cx2="http://schemas.microsoft.com/office/drawing/2015/10/21/chartex" xmlns:cx3="http://schemas.microsoft.com/office/drawing/2016/5/9/chartex" xmlns:cx4="http://schemas.microsoft.com/office/drawing/2016/5/10/chartex" xmlns:cx5="http://schemas.microsoft.com/office/drawing/2016/5/11/chartex" xmlns:cx6="http://schemas.microsoft.com/office/drawing/2016/5/12/chartex" xmlns:cx7="http://schemas.microsoft.com/office/drawing/2016/5/13/chartex" xmlns:cx8="http://schemas.microsoft.com/office/drawing/2016/5/14/chartex" xmlns:mc="http://schemas.openxmlformats.org/markup-compatibility/2006" xmlns:aink="http://schemas.microsoft.com/office/drawing/2016/ink" xmlns:am3d="http://schemas.microsoft.com/office/drawing/2017/model3d" xmlns:o="urn:schemas-microsoft-com:office:office" xmlns:oel="http://schemas.microsoft.com/office/2019/extlst" xmlns:r="http://schemas.openxmlformats.org/officeDocument/2006/relationships" xmlns:m="http://schemas.openxmlformats.org/officeDocument/2006/math" xmlns:v="urn:schemas-microsoft-com:vml" xmlns:wp14="http://schemas.microsoft.com/office/word/2010/wordprocessingDrawing" xmlns:wp="http://schemas.openxmlformats.org/drawingml/2006/wordprocessingDrawing" xmlns:w10="urn:schemas-microsoft-com:office:word" xmlns:w="http://schemas.openxmlformats.org/wordprocessingml/2006/main" xmlns:w14="http://schemas.microsoft.com/office/word/2010/wordml" xmlns:w15="http://schemas.microsoft.com/office/word/2012/wordml" xmlns:w16cex="http://schemas.microsoft.com/office/word/2018/wordml/cex" xmlns:w16cid="http://schemas.microsoft.com/office/word/2016/wordml/cid" xmlns:w16="http://schemas.microsoft.com/office/word/2018/wordml" xmlns:w16sdtdh="http://schemas.microsoft.com/office/word/2020/wordml/sdtdatahash" xmlns:w16se="http://schemas.microsoft.com/office/word/2015/wordml/symex" xmlns:wpg="http://schemas.microsoft.com/office/word/2010/wordprocessingGroup" xmlns:wpi="http://schemas.microsoft.com/office/word/2010/wordprocessingInk" xmlns:wne="http://schemas.microsoft.com/office/word/2006/wordml" xmlns:wps="http://schemas.microsoft.com/office/word/2010/wordprocessingShape" mc:Ignorable="w14 w15 w16se w16cid w16 w16cex w16sdtdh wp14">
   <w:body>
+    <w:p>
+      <w:pPr>
+        <w:rPr>
+          <w:rFonts w:ascii="Arial" w:eastAsia="Times New Roman" w:hAnsi="Arial" w:cs="Arial"/>
+          <w:b/>
+          <w:bCs/>
+          <w:kern w:val="36"/>
+          <w:sz w:val="32"/>
+          <w:szCs w:val="32"/>
+          <w:lang w:eastAsia="it-IT"/>
+        </w:rPr>
+      </w:pPr>
+      <w:r>
+        <w:rPr>
+          <w:rFonts w:ascii="Arial" w:eastAsia="Times New Roman" w:hAnsi="Arial" w:cs="Arial"/>
+          <w:b/>
+          <w:bCs/>
+          <w:kern w:val="36"/>
+          <w:sz w:val="32"/>
+          <w:szCs w:val="32"/>
+          <w:lang w:eastAsia="it-IT"/>
+        </w:rPr>
+        <w:t>Attenzione</w:t>
+      </w:r>
+    </w:p>
+    <w:p>
+      <w:r>
+        <w:t>Il file non ha alcuna pretesa di correttezza. Per facilitare il processo di scrittura delle risposte, si è usato anche ChatGPT, parte di risposte presenti, slide e vari fonti di appunti.</w:t>
+      </w:r>
+    </w:p>
+    <w:p>
+      <w:pPr>
+        <w:rPr>
+          <w:rFonts w:ascii="Arial" w:eastAsia="Times New Roman" w:hAnsi="Arial" w:cs="Arial"/>
+          <w:b/>
+          <w:bCs/>
+          <w:kern w:val="36"/>
+          <w:sz w:val="32"/>
+          <w:szCs w:val="32"/>
+          <w:lang w:eastAsia="it-IT"/>
+        </w:rPr>
+      </w:pPr>
+      <w:r>
+        <w:t>Si ringrazi comunque per quanto presente.</w:t>
+      </w:r>
+      <w:r>
+        <w:t xml:space="preserve"> </w:t>
+      </w:r>
+      <w:r>
+        <w:rPr>
+          <w:rFonts w:ascii="Arial" w:eastAsia="Times New Roman" w:hAnsi="Arial" w:cs="Arial"/>
+          <w:b/>
+          <w:bCs/>
+          <w:kern w:val="36"/>
+          <w:sz w:val="32"/>
+          <w:szCs w:val="32"/>
+          <w:lang w:eastAsia="it-IT"/>
+        </w:rPr>
+        <w:br w:type="page"/>
+      </w:r>
+    </w:p>
     <w:p>
       <w:pPr>
         <w:keepNext/>
@@ -31,6 +92,7 @@
           <w:szCs w:val="32"/>
           <w:lang w:eastAsia="it-IT"/>
         </w:rPr>
+        <w:lastRenderedPageBreak/>
         <w:t>Domanda (punti 8/30)</w:t>
       </w:r>
     </w:p>
@@ -122,6 +184,9 @@
       <w:r>
         <w:t>Sviluppo incrementale: I periodi, o incrementi, sono tipicamente determinati dalla dimensione e dalla complessità dei compiti da completare al loro interno. La durata di ciascun incremento può variare, ma in genere è più breve rispetto allo sviluppo agile.</w:t>
       </w:r>
+      <w:r>
+        <w:t xml:space="preserve"> Sono articolati in periodi di durata fissa.</w:t>
+      </w:r>
     </w:p>
     <w:p>
       <w:pPr>
@@ -137,7 +202,19 @@
         </w:numPr>
       </w:pPr>
       <w:r>
-        <w:t>Sviluppo agile: I periodi, o sprint, sono tipicamente impostati su una durata fissa, di solito da 1 a 4 settimane. Ciò consente una cadenza costante dei progressi e permette al team di pianificare e impegnarsi a realizzare una serie di risultati entro quel lasso di tempo.</w:t>
+        <w:t xml:space="preserve">Sviluppo agile: I periodi, o sprint, sono tipicamente impostati su una durata </w:t>
+      </w:r>
+      <w:r>
+        <w:t xml:space="preserve">variabile, impostata tra </w:t>
+      </w:r>
+      <w:r>
+        <w:t xml:space="preserve"> 1 </w:t>
+      </w:r>
+      <w:r>
+        <w:t>e</w:t>
+      </w:r>
+      <w:r>
+        <w:t xml:space="preserve"> 4 settimane. Ciò consente una cadenza costante dei progressi e permette al team di pianificare e impegnarsi a realizzare una serie di risultati entro quel lasso di tempo.</w:t>
       </w:r>
     </w:p>
     <w:p>
@@ -156,6 +233,9 @@
       <w:r>
         <w:t>Sviluppo incrementale: Gli obiettivi specifici per ogni incremento sono determinati in base agli obiettivi generali del progetto e alle priorità delle parti interessate. Questi obiettivi devono essere specifici, misurabili, raggiungibili, pertinenti e limitati nel tempo (SMART).</w:t>
       </w:r>
+      <w:r>
+        <w:t xml:space="preserve"> Essi sono definiti in anticipo, dato che non ammette devianze dall’obiettivo; produrrà un risultato certo</w:t>
+      </w:r>
     </w:p>
     <w:p>
       <w:pPr>
@@ -173,6 +253,9 @@
       <w:r>
         <w:t>Sviluppo agile: Gli obiettivi specifici per ogni sprint sono determinati dal team in base agli obiettivi e alle priorità generali del progetto. Questi obiettivi sono catturati nello sprint goal, che è una dichiarazione di alto livello di ciò che il team spera di raggiungere nello sprint.</w:t>
       </w:r>
+      <w:r>
+        <w:t xml:space="preserve"> In particolare, ogni obiettivo è dinamico, cambiando in base ad esigenze ed opportunità di progetto.</w:t>
+      </w:r>
     </w:p>
     <w:p>
       <w:r>
@@ -188,7 +271,13 @@
         </w:numPr>
       </w:pPr>
       <w:r>
-        <w:t>Sviluppo incrementale: Pianificazione, esecuzione e verifica sono tutti aspetti importanti dello sviluppo incrementale. La pianificazione comporta la determinazione degli obiettivi e dei compiti specifici per ogni incremento, nonché l'identificazione di eventuali dipendenze o rischi. L'esecuzione comporta l'effettivo completamento dei compiti all'interno dell'incremento, che può comportare la collaborazione con altri team o stakeholder. La verifica comporta l'esame dei progressi e dei risultati dell'incremento per assicurarsi che stia raggiungendo gli obiettivi desiderati.</w:t>
+        <w:t>Sviluppo incrementale: La pianificazione comporta la determinazione degli obiettivi e dei compiti specifici per ogni incremento</w:t>
+      </w:r>
+      <w:r>
+        <w:t xml:space="preserve"> in modo rigido</w:t>
+      </w:r>
+      <w:r>
+        <w:t>, nonché l'identificazione di eventuali dipendenze o rischi. L'esecuzione comporta l'effettivo completamento dei compiti all'interno dell'incremento, che può comportare la collaborazione con altri team o stakeholder. La verifica comporta l'esame dei progressi e dei risultati dell'incremento per assicurarsi che stia raggiungendo gli obiettivi desiderati.</w:t>
       </w:r>
     </w:p>
     <w:p>
@@ -205,7 +294,17 @@
         </w:numPr>
       </w:pPr>
       <w:r>
-        <w:t>Sviluppo agile: Anche la pianificazione, l'esecuzione e la verifica sono aspetti importanti dello sviluppo agile. La pianificazione comporta la determinazione degli obiettivi e dei compiti specifici per ogni sprint, nonché l'identificazione di eventuali dipendenze o rischi. L'esecuzione comporta il completamento dei compiti all'interno dello sprint, che può comportare la collaborazione con altri membri del team o con le parti interessate. La verifica comporta l'esame dei progressi e dei risultati dello sprint, per garantire il raggiungimento degli obiettivi desiderati. Una differenza fondamentale tra lo sviluppo incrementale e lo sviluppo agile in termini di gestione è l'uso di cerimonie agili, come stand-up giornalieri, pianificazione dello sprint e revisione dello sprint, per facilitare la comunicazione e la collaborazione tra i membri del team.</w:t>
+        <w:t>Sviluppo agile: Anche la pianificazione, l'esecuzione e la verifica sono aspetti importanti dello sviluppo agile. La pianificazione comporta la determinazione degli obiettivi e dei compiti specifici per ogni sprint, nonché l'identificazione di eventuali dipendenze o rischi. L'esecuzione comporta il completamento dei compiti all'interno dello sprint, che può comportare la collaborazione con altri membri del team o con le parti interessate. La verifica comporta l'esame dei progressi e dei risultati dello sprint</w:t>
+      </w:r>
+      <w:r>
+        <w:t xml:space="preserve"> specifico</w:t>
+      </w:r>
+      <w:r>
+        <w:t xml:space="preserve">. Una differenza fondamentale tra lo sviluppo incrementale e lo sviluppo agile </w:t>
+      </w:r>
+      <w:r>
+        <w:lastRenderedPageBreak/>
+        <w:t>in termini di gestione è l'uso di cerimonie agili, come stand-up giornalieri, pianificazione dello sprint e revisione dello sprint, per facilitare la comunicazione e la collaborazione tra i membri del team.</w:t>
       </w:r>
     </w:p>
     <w:p>
@@ -281,75 +380,96 @@
       <w:r>
         <w:t>Per rispondere a queste domande, adotterò l'approccio (a) e analizzerò un determinato segmento di un progetto didattico, identificando le attività in esso previste e attribuendo ciascuna di esse a un processo a cui appartiene.</w:t>
       </w:r>
-    </w:p>
-    <w:p>
-      <w:r>
-        <w:t>In questo progetto didattico, stiamo creando una serie di video per insegnare una nuova applicazione software ai nostri utenti. Le attività individuate in questo progetto comprendono:</w:t>
-      </w:r>
-    </w:p>
-    <w:p>
-      <w:pPr>
-        <w:pStyle w:val="Paragrafoelenco"/>
-        <w:numPr>
-          <w:ilvl w:val="0"/>
-          <w:numId w:val="3"/>
-        </w:numPr>
-      </w:pPr>
-      <w:r>
-        <w:t>Ricerca dell'applicazione software e raccolta di informazioni sulle sue caratteristiche e funzionalità. Questa attività rientra nel processo di pianificazione e preparazione.</w:t>
-      </w:r>
-    </w:p>
-    <w:p>
-      <w:pPr>
-        <w:pStyle w:val="Paragrafoelenco"/>
-        <w:numPr>
-          <w:ilvl w:val="0"/>
-          <w:numId w:val="3"/>
-        </w:numPr>
-      </w:pPr>
-      <w:r>
-        <w:t>Sviluppo di una sceneggiatura per i video basata sulla ricerca condotta. Questa attività rientra nel processo di creazione dei contenuti.</w:t>
-      </w:r>
-    </w:p>
-    <w:p>
-      <w:pPr>
-        <w:pStyle w:val="Paragrafoelenco"/>
-        <w:numPr>
-          <w:ilvl w:val="0"/>
-          <w:numId w:val="3"/>
-        </w:numPr>
-      </w:pPr>
-      <w:r>
-        <w:t>Registrazione dei video con un software di cattura dello schermo. Questa attività appartiene al processo di produzione.</w:t>
-      </w:r>
-    </w:p>
-    <w:p>
-      <w:pPr>
-        <w:pStyle w:val="Paragrafoelenco"/>
-        <w:numPr>
-          <w:ilvl w:val="0"/>
-          <w:numId w:val="3"/>
-        </w:numPr>
-      </w:pPr>
-      <w:r>
-        <w:t>Montaggio dei video per aggiungere transizioni, didascalie e altri miglioramenti. Questa attività appartiene al processo di post-produzione.</w:t>
-      </w:r>
-    </w:p>
-    <w:p>
-      <w:pPr>
-        <w:pStyle w:val="Paragrafoelenco"/>
-        <w:numPr>
-          <w:ilvl w:val="0"/>
-          <w:numId w:val="3"/>
-        </w:numPr>
-      </w:pPr>
-      <w:r>
-        <w:t>Caricare i video sul nostro sistema di gestione dell'apprendimento e creare materiali di accompagnamento come quiz e valutazioni. Questa attività appartiene al processo di distribuzione e promozione.</w:t>
-      </w:r>
-    </w:p>
-    <w:p>
-      <w:r>
-        <w:t>Le relazioni di precedenza tra queste attività specifiche del progetto si riflettono nei processi a cui appartengono. Ad esempio, l'attività di ricerca dell'applicazione software deve essere completata prima dell'attività di sviluppo della sceneggiatura, che deve essere completata prima dell'attività di registrazione dei video. Allo stesso modo, l'attività di registrazione dei video deve essere completata prima dell'attività di editing dei video, che deve essere completata prima dell'attività di caricamento dei video sul sistema di gestione dell'apprendimento.</w:t>
+      <w:r>
+        <w:t xml:space="preserve"> Sappiamo infatti che i processi raggruppano e codificano una serie di attività, trasformando ingressi in uscite.</w:t>
+      </w:r>
+    </w:p>
+    <w:p>
+      <w:r>
+        <w:t>All’interno del progetto didattico, possiamo individuare una serie di</w:t>
+      </w:r>
+      <w:r>
+        <w:t xml:space="preserve"> attività</w:t>
+      </w:r>
+      <w:r>
+        <w:t>:</w:t>
+      </w:r>
+    </w:p>
+    <w:p>
+      <w:pPr>
+        <w:pStyle w:val="Paragrafoelenco"/>
+        <w:numPr>
+          <w:ilvl w:val="0"/>
+          <w:numId w:val="8"/>
+        </w:numPr>
+      </w:pPr>
+      <w:r>
+        <w:t xml:space="preserve">Analisi dei Requisiti: </w:t>
+      </w:r>
+      <w:r>
+        <w:t>Ricerca dell'applicazione software e raccolta di informazioni sulle sue caratteristiche e funzionalità. Questa attività rientra nel processo di pianificazione e preparazione</w:t>
+      </w:r>
+      <w:r>
+        <w:t>, cercando di comprendere informazioni sul pubblico target e sui requisiti del corso. Questa è un processo primario, in cui si discute dell’acquisizione dei requisiti e si struttura la fase di fornitura</w:t>
+      </w:r>
+    </w:p>
+    <w:p>
+      <w:pPr>
+        <w:pStyle w:val="Paragrafoelenco"/>
+        <w:numPr>
+          <w:ilvl w:val="0"/>
+          <w:numId w:val="8"/>
+        </w:numPr>
+      </w:pPr>
+      <w:r>
+        <w:t>Documentazione: Processo di supporto, il quale pone le basi per ogni cosa nel sistema (configurazione delle parti, implementazione ad alto livello di calendario, parti, test, design)</w:t>
+      </w:r>
+    </w:p>
+    <w:p>
+      <w:pPr>
+        <w:pStyle w:val="Paragrafoelenco"/>
+        <w:numPr>
+          <w:ilvl w:val="0"/>
+          <w:numId w:val="8"/>
+        </w:numPr>
+      </w:pPr>
+      <w:r>
+        <w:t>Design: progettazione del contenuto, una volta compresi a fondo i requisiti e come mettere insieme le singole parti</w:t>
+      </w:r>
+    </w:p>
+    <w:p>
+      <w:pPr>
+        <w:pStyle w:val="Paragrafoelenco"/>
+        <w:numPr>
+          <w:ilvl w:val="0"/>
+          <w:numId w:val="8"/>
+        </w:numPr>
+      </w:pPr>
+      <w:r>
+        <w:t>Test e Verifica: un processo che accompagna lo sviluppo software, portando alla creazione di contenuti e al creare cose che sbagliano per aiutare l’apprendimento progressivo. In questa fase, si cerca sempre di fare in modo che tutto funzioni, intervenendo a vario livello sulle parti del sistema in modo opportuno</w:t>
+      </w:r>
+    </w:p>
+    <w:p>
+      <w:pPr>
+        <w:pStyle w:val="Paragrafoelenco"/>
+        <w:numPr>
+          <w:ilvl w:val="0"/>
+          <w:numId w:val="8"/>
+        </w:numPr>
+      </w:pPr>
+      <w:r>
+        <w:t>Validazione, verificando la correttezza di quanto fatto fino ad ora</w:t>
+      </w:r>
+      <w:r>
+        <w:t xml:space="preserve"> ed effettuando in una fase successiva il collaudo e la distribuzione</w:t>
+      </w:r>
+    </w:p>
+    <w:p>
+      <w:r>
+        <w:t xml:space="preserve">Le relazioni di precedenza tra queste attività specifiche del progetto si riflettono nei processi a cui appartengono. </w:t>
+      </w:r>
+      <w:r>
+        <w:t>Di fatto è cosa fondamentale individuare la priorità di processi e le singole attività, sapendo quando progettazione, implementazione, raccolta dei requisiti ed altre attività possano avere luogo ed implementazione.</w:t>
       </w:r>
     </w:p>
     <w:p>
@@ -452,7 +572,13 @@
         </w:numPr>
       </w:pPr>
       <w:r>
-        <w:t>Decisione: Una decisione è una scelta fatta tra un insieme di alternative sulla base delle informazioni e dei vincoli disponibili. Nella gestione dei progetti, le decisioni sono tipicamente prese dal project manager o da un'autorità decisionale designata e possono riguardare vari aspetti del progetto, come l'ambito, la tempistica, il budget, la gestione del rischio e il coinvolgimento degli stakeholder.</w:t>
+        <w:t xml:space="preserve">Decisione: Una decisione è una scelta fatta tra un insieme di alternative sulla base delle informazioni e dei vincoli disponibili. Nella gestione dei progetti, le decisioni sono tipicamente prese dal project manager o da un'autorità decisionale designata </w:t>
+      </w:r>
+      <w:r>
+        <w:t xml:space="preserve">(ad esempio il responsabile) </w:t>
+      </w:r>
+      <w:r>
+        <w:t>e possono riguardare vari aspetti del progetto, come l'ambito, la tempistica, il budget, la gestione del rischio e il coinvolgimento degli stakeholder.</w:t>
       </w:r>
     </w:p>
     <w:p>
@@ -510,12 +636,33 @@
         <w:t>&gt;</w:t>
       </w:r>
       <w:r>
-        <w:t xml:space="preserve"> è un aspetto fondamentale di molti approcci alla gestione dei progetti, comprese le metodologie tradizionali come Waterfall e quelle agili come Scrum. In questi approcci, si prendono decisioni sul lavoro da svolgere, si intraprendono azioni per completare il lavoro e si verificano i risultati per garantire che il progetto sia in linea con i suoi obiettivi.</w:t>
-      </w:r>
-    </w:p>
-    <w:p>
-      <w:r>
-        <w:t>D'altra parte, è importante notare che il ciclo decisione, azione, verifica non è l'unico elemento della gestione del progetto. Ci sono molti altri fattori che contribuiscono al successo o al fallimento di un progetto, come il coinvolgimento degli stakeholder, la gestione del rischio, la comunicazione e l'allocazione delle risorse. Questi fattori sono spesso interdipendenti con il ciclo di decisione, azione e verifica e devono essere presi in considerazione per pianificare, gestire ed eseguire efficacemente un progetto.</w:t>
+        <w:t xml:space="preserve"> è un aspetto fondamentale di molti approcci alla gestione dei progetti, comprese le metodologie tradizionali come Waterfall</w:t>
+      </w:r>
+      <w:r>
+        <w:t xml:space="preserve">/a cascata </w:t>
+      </w:r>
+      <w:r>
+        <w:t>e quelle agili come Scrum. In questi approcci, si prendono decisioni sul lavoro da svolgere, si intraprendono azioni per completare il lavoro e si verificano i risultati per garantire che il progetto sia in linea con i suoi obiettivi</w:t>
+      </w:r>
+      <w:r>
+        <w:t>; tutto questo su una base piccola e continuativa, possibilmente migliorante.</w:t>
+      </w:r>
+    </w:p>
+    <w:p>
+      <w:r>
+        <w:t xml:space="preserve">D'altra parte, è importante notare che il ciclo </w:t>
+      </w:r>
+      <w:r>
+        <w:t>&lt;</w:t>
+      </w:r>
+      <w:r>
+        <w:t>decisione, azione, verifica</w:t>
+      </w:r>
+      <w:r>
+        <w:t>&gt;</w:t>
+      </w:r>
+      <w:r>
+        <w:t xml:space="preserve"> non è l'unico elemento della gestione del progetto. Ci sono molti altri fattori che contribuiscono al successo o al fallimento di un progetto, come il coinvolgimento degli stakeholder, la gestione del rischio, la comunicazione e l'allocazione delle risorse. Questi fattori sono spesso interdipendenti con il ciclo di decisione, azione e verifica e devono essere presi in considerazione per pianificare, gestire ed eseguire efficacemente un progetto.</w:t>
       </w:r>
     </w:p>
     <w:p>
@@ -523,7 +670,6 @@
         <w:t>A titolo di esempio, si consideri un progetto per lo sviluppo di una nuova applicazione software. Il project manager potrebbe decidere di utilizzare un certo linguaggio di programmazione e un certo framework di sviluppo, e il team potrebbe agire per implementare l'applicazione utilizzando questi strumenti. Tuttavia, se il project manager non si è impegnato adeguatamente con le parti interessate e non ha raccolto i loro input sui requisiti dell'applicazione, il prodotto finale potrebbe non soddisfare le loro esigenze e il processo di verifica lo rivelerà. In questo caso, il ciclo decisione, azione, verifica non è sufficiente da solo a garantire il successo del progetto; per essere efficace, deve essere integrato con altri fattori, come il coinvolgimento degli stakeholder.</w:t>
       </w:r>
     </w:p>
-    <w:p/>
     <w:p>
       <w:pPr>
         <w:pStyle w:val="Titolo1"/>
@@ -550,52 +696,47 @@
     <w:p>
       <w:pPr>
         <w:pStyle w:val="western"/>
-      </w:pPr>
-      <w:r>
-        <w:rPr>
-          <w:color w:val="000000"/>
+        <w:rPr>
+          <w:rFonts w:asciiTheme="minorHAnsi" w:eastAsiaTheme="minorHAnsi" w:hAnsiTheme="minorHAnsi" w:cstheme="minorBidi"/>
+          <w:lang w:eastAsia="en-US"/>
+        </w:rPr>
+      </w:pPr>
+      <w:r>
+        <w:rPr>
+          <w:rFonts w:asciiTheme="minorHAnsi" w:eastAsiaTheme="minorHAnsi" w:hAnsiTheme="minorHAnsi" w:cstheme="minorBidi"/>
+          <w:lang w:eastAsia="en-US"/>
         </w:rPr>
         <w:t xml:space="preserve">Il termine </w:t>
       </w:r>
       <w:r>
         <w:rPr>
-          <w:i/>
-          <w:iCs/>
-          <w:color w:val="000000"/>
+          <w:rFonts w:asciiTheme="minorHAnsi" w:eastAsiaTheme="minorHAnsi" w:hAnsiTheme="minorHAnsi" w:cstheme="minorBidi"/>
+          <w:i/>
+          <w:iCs/>
+          <w:lang w:eastAsia="en-US"/>
         </w:rPr>
         <w:t>coverage</w:t>
       </w:r>
       <w:r>
         <w:rPr>
-          <w:color w:val="000000"/>
+          <w:rFonts w:asciiTheme="minorHAnsi" w:eastAsiaTheme="minorHAnsi" w:hAnsiTheme="minorHAnsi" w:cstheme="minorBidi"/>
+          <w:lang w:eastAsia="en-US"/>
         </w:rPr>
         <w:t xml:space="preserve"> ricorre sovente, con divers</w:t>
       </w:r>
       <w:r>
         <w:rPr>
-          <w:color w:val="000000"/>
+          <w:rFonts w:asciiTheme="minorHAnsi" w:eastAsiaTheme="minorHAnsi" w:hAnsiTheme="minorHAnsi" w:cstheme="minorBidi"/>
+          <w:lang w:eastAsia="en-US"/>
         </w:rPr>
         <w:t>e</w:t>
       </w:r>
       <w:r>
         <w:rPr>
-          <w:color w:val="000000"/>
-        </w:rPr>
-        <w:t xml:space="preserve"> accezioni, sfumature e ramificazioni, nel dominio dell’ingegneria del </w:t>
-      </w:r>
-      <w:r>
-        <w:rPr>
-          <w:i/>
-          <w:iCs/>
-          <w:color w:val="000000"/>
-        </w:rPr>
-        <w:t>software</w:t>
-      </w:r>
-      <w:r>
-        <w:rPr>
-          <w:color w:val="000000"/>
-        </w:rPr>
-        <w:t>. Questa prova d’esame vi chiede di elencare tutte le accezioni di quel termine che avete effettivamente incontrato nella vostra esperienza sin qui, come concetto solo udito oppure anche praticato. Di ognuna di esse spiegherete precisamente il significato, illustrando anche le modalità di determinazione del valore quantitativo corrispondente.</w:t>
+          <w:rFonts w:asciiTheme="minorHAnsi" w:eastAsiaTheme="minorHAnsi" w:hAnsiTheme="minorHAnsi" w:cstheme="minorBidi"/>
+          <w:lang w:eastAsia="en-US"/>
+        </w:rPr>
+        <w:t xml:space="preserve"> accezioni, sfumature e ramificazioni, nel dominio dell’ingegneria del software. Questa prova d’esame vi chiede di elencare tutte le accezioni di quel termine che avete effettivamente incontrato nella vostra esperienza sin qui, come concetto solo udito oppure anche praticato. Di ognuna di esse spiegherete precisamente il significato, illustrando anche le modalità di determinazione del valore quantitativo corrispondente.</w:t>
       </w:r>
     </w:p>
     <w:p>
@@ -620,6 +761,11 @@
       </w:r>
     </w:p>
     <w:p>
+      <w:r>
+        <w:t>Il termine coverage indica letteralmente “copertura” e possiamo usarlo in vari modi:</w:t>
+      </w:r>
+    </w:p>
+    <w:p>
       <w:pPr>
         <w:pStyle w:val="Paragrafoelenco"/>
         <w:numPr>
@@ -658,7 +804,13 @@
         </w:numPr>
       </w:pPr>
       <w:r>
-        <w:t>Test di copertura: Il test di copertura è una tecnica utilizzata per garantire che un'applicazione software sia stata testata a fondo, eseguendo una suite di test e misurando la copertura del codice e la copertura dei test raggiunti. Questo può essere fatto manualmente o con l'uso di strumenti di copertura che tracciano e riportano automaticamente la copertura raggiunta.</w:t>
+        <w:t>Statement</w:t>
+      </w:r>
+      <w:r>
+        <w:t>/Condition</w:t>
+      </w:r>
+      <w:r>
+        <w:t xml:space="preserve"> coverage: La copertura delle dichiarazioni è un tipo di copertura del codice che misura la percentuale di dichiarazioni in un'applicazione software che sono state eseguite durante il test. È una misura semplice di copertura che non tiene conto della complessità o dell'importanza delle istruzioni eseguite.</w:t>
       </w:r>
     </w:p>
     <w:p>
@@ -670,7 +822,10 @@
         </w:numPr>
       </w:pPr>
       <w:r>
-        <w:t>Analisi della copertura: L'analisi della copertura si riferisce al processo di revisione dei risultati dei test di copertura per identificare le aree dell'applicazione software che potrebbero essere state testate in modo inadeguato o che potrebbero richiedere ulteriori test. Questa operazione può essere eseguita manualmente o con l'uso di strumenti di copertura che forniscono funzionalità di analisi e visualizzazione.</w:t>
+        <w:t>Branch coverage</w:t>
+      </w:r>
+      <w:r>
+        <w:t>: La copertura delle diramazioni è un tipo di copertura del codice che misura la percentuale di diramazioni in un'applicazione software che sono state esercitate durante i test. Un ramo è un punto del codice in cui il flusso di esecuzione può andare in più di una direzione, in base all'esito di un'istruzione condizionale.</w:t>
       </w:r>
     </w:p>
     <w:p>
@@ -682,7 +837,10 @@
         </w:numPr>
       </w:pPr>
       <w:r>
-        <w:t>Statement coverage: La copertura delle dichiarazioni è un tipo di copertura del codice che misura la percentuale di dichiarazioni in un'applicazione software che sono state eseguite durante il test. È una misura semplice di copertura che non tiene conto della complessità o dell'importanza delle istruzioni eseguite.</w:t>
+        <w:t>Function coverage</w:t>
+      </w:r>
+      <w:r>
+        <w:t>: La copertura delle funzioni è un tipo di copertura del codice che misura la percentuale di funzioni di un'applicazione software che sono state eseguite durante i test. Una funzione è un blocco di codice autonomo che esegue un compito specifico.</w:t>
       </w:r>
     </w:p>
     <w:p>
@@ -694,10 +852,10 @@
         </w:numPr>
       </w:pPr>
       <w:r>
-        <w:t>Branch coverage</w:t>
-      </w:r>
-      <w:r>
-        <w:t>: La copertura delle diramazioni è un tipo di copertura del codice che misura la percentuale di diramazioni in un'applicazione software che sono state esercitate durante i test. Un ramo è un punto del codice in cui il flusso di esecuzione può andare in più di una direzione, in base all'esito di un'istruzione condizionale.</w:t>
+        <w:t>Path coverage</w:t>
+      </w:r>
+      <w:r>
+        <w:t>: La copertura del percorso è un tipo di copertura del codice che misura la percentuale di possibili percorsi attraverso un'applicazione software che sono stati esercitati durante il test. Un percorso è una sequenza di istruzioni e rami che possono essere eseguiti in un determinato ordine.</w:t>
       </w:r>
     </w:p>
     <w:p>
@@ -709,10 +867,10 @@
         </w:numPr>
       </w:pPr>
       <w:r>
-        <w:t>Function coverage</w:t>
-      </w:r>
-      <w:r>
-        <w:t>: La copertura delle funzioni è un tipo di copertura del codice che misura la percentuale di funzioni di un'applicazione software che sono state eseguite durante i test. Una funzione è un blocco di codice autonomo che esegue un compito specifico.</w:t>
+        <w:t>Integrated test coverage</w:t>
+      </w:r>
+      <w:r>
+        <w:t>: La copertura del test integrato si riferisce alla misura in cui una suite di test esercita i vari componenti o moduli di un'applicazione software quando sono integrati e funzionano insieme. Si può misurare in termini di copertura del codice e di copertura dei test ottenuti tra i vari componenti o moduli.</w:t>
       </w:r>
     </w:p>
     <w:p>
@@ -724,38 +882,6 @@
         </w:numPr>
       </w:pPr>
       <w:r>
-        <w:t>Path coverage</w:t>
-      </w:r>
-      <w:r>
-        <w:t>: La copertura del percorso è un tipo di copertura del codice che misura la percentuale di possibili percorsi attraverso un'applicazione software che sono stati esercitati durante il test. Un percorso è una sequenza di istruzioni e rami che possono essere eseguiti in un determinato ordine.</w:t>
-      </w:r>
-    </w:p>
-    <w:p>
-      <w:pPr>
-        <w:pStyle w:val="Paragrafoelenco"/>
-        <w:numPr>
-          <w:ilvl w:val="0"/>
-          <w:numId w:val="9"/>
-        </w:numPr>
-      </w:pPr>
-      <w:r>
-        <w:t>Integrated test coverage</w:t>
-      </w:r>
-      <w:r>
-        <w:t>: La copertura del test integrato si riferisce alla misura in cui una suite di test esercita i vari componenti o moduli di un'applicazione software quando sono integrati e funzionano insieme. Si può misurare in termini di copertura del codice e di copertura dei test ottenuti tra i vari componenti o moduli.</w:t>
-      </w:r>
-    </w:p>
-    <w:p/>
-    <w:p>
-      <w:pPr>
-        <w:pStyle w:val="Paragrafoelenco"/>
-        <w:numPr>
-          <w:ilvl w:val="0"/>
-          <w:numId w:val="9"/>
-        </w:numPr>
-      </w:pPr>
-      <w:r>
-        <w:lastRenderedPageBreak/>
         <w:t>Copertura del test di sistema: La copertura del test di sistema si riferisce alla misura in cui una suite di test esercita la funzionalità e le prestazioni complessive di un'applicazione software quando viene distribuita in un ambiente simile alla produzione. Ciò può essere misurato in termini di copertura del codice e di copertura dei test raggiunti tra i vari componenti o moduli, nonché di prestazioni e affidabilità dell'applicazione nel suo complesso.</w:t>
       </w:r>
     </w:p>
@@ -785,19 +911,29 @@
     <w:p>
       <w:pPr>
         <w:pStyle w:val="western"/>
-      </w:pPr>
-      <w:r>
+        <w:rPr>
+          <w:rFonts w:asciiTheme="minorHAnsi" w:hAnsiTheme="minorHAnsi" w:cstheme="minorHAnsi"/>
+        </w:rPr>
+      </w:pPr>
+      <w:r>
+        <w:rPr>
+          <w:rFonts w:asciiTheme="minorHAnsi" w:hAnsiTheme="minorHAnsi" w:cstheme="minorHAnsi"/>
+        </w:rPr>
         <w:t xml:space="preserve">Il cosiddetto “ciclo di Deming” descrive una collaudata pratica a supporto del miglioramento continuo, pensata per essere applicata in qualunque ambito di attività. Per testare tale applicabilità, vogliamo studiare come calarla in uno specifico e limitato insieme di attività di lavoro di uno studente di informatica. La risposta dovrà avere quattro parti: (1) una breve descrizione generale del ciclo di Deming che ne colga l’essenza e non sia un copia-incolla di fonte esterna; (2) la specifica dello scenario di interesse: quali attività di lavoro e quale scenario vogliate considerare; (3) la corrispondenza da voi proposta tra la descrizione al punto precedente e lo specifico scenario di interesse; (4) una concreta procedura di applicazione, redatta normativamente, come parte di un ideale </w:t>
       </w:r>
       <w:r>
         <w:rPr>
+          <w:rFonts w:asciiTheme="minorHAnsi" w:hAnsiTheme="minorHAnsi" w:cstheme="minorHAnsi"/>
           <w:i/>
           <w:iCs/>
         </w:rPr>
         <w:t>way of working</w:t>
       </w:r>
       <w:r>
-        <w:t xml:space="preserve">, </w:t>
+        <w:rPr>
+          <w:rFonts w:asciiTheme="minorHAnsi" w:hAnsiTheme="minorHAnsi" w:cstheme="minorHAnsi"/>
+        </w:rPr>
+        <w:t>.</w:t>
       </w:r>
     </w:p>
     <w:p>
@@ -823,7 +959,13 @@
     </w:p>
     <w:p>
       <w:r>
-        <w:t>(1) Il ciclo di Deming, noto anche come ciclo PDCA (Plan-Do-Check-Act), è una metodologia di miglioramento dei processi che prevede quattro fasi:</w:t>
+        <w:t>(1) Il ciclo di Deming, noto anche come ciclo PDCA (Plan-Do-Check-Act), è una metodologia di miglioramento</w:t>
+      </w:r>
+      <w:r>
+        <w:t xml:space="preserve"> continuo ideata da Deming e Shewhart (per questo ha anche come nome Deming and Shewhart Cycle) basato sul continuo problem-solving, quasi come un metodo scientifico. Esso </w:t>
+      </w:r>
+      <w:r>
+        <w:t>prevede quattro fasi:</w:t>
       </w:r>
     </w:p>
     <w:p>
@@ -835,7 +977,10 @@
         </w:numPr>
       </w:pPr>
       <w:r>
-        <w:t>Pianificare: Identificare un problema o un'opportunità di miglioramento e sviluppare un piano per affrontarlo.</w:t>
+        <w:t>Pianificare: Identificare un problema o un'opportunità di miglioramento e sviluppare un piano per affrontarlo</w:t>
+      </w:r>
+      <w:r>
+        <w:t>, identificando relazioni causa-effetto, relazioni temporali e dati temporali</w:t>
       </w:r>
     </w:p>
     <w:p>
@@ -859,7 +1004,10 @@
         </w:numPr>
       </w:pPr>
       <w:r>
-        <w:t>Controllare: Analizzare i dati e valutare i risultati dell'implementazione.</w:t>
+        <w:t>Controllare: Analizzare i dati e valutare i risultati dell'implementazione</w:t>
+      </w:r>
+      <w:r>
+        <w:t>, comparando quanto si distanza dalle aspettative, imparando cose nuove e agire dopo la revisione</w:t>
       </w:r>
     </w:p>
     <w:p>
@@ -871,7 +1019,19 @@
         </w:numPr>
       </w:pPr>
       <w:r>
-        <w:t>Agire: Apportare modifiche in base ai risultati della valutazione e continuare il ciclo.</w:t>
+        <w:t>Agire: Apportare modifiche in base ai risultati della valutazione</w:t>
+      </w:r>
+      <w:r>
+        <w:t>, cercando di pensare a cosa fare dopo</w:t>
+      </w:r>
+      <w:r>
+        <w:t xml:space="preserve"> e continuare il ciclo</w:t>
+      </w:r>
+      <w:r>
+        <w:t xml:space="preserve"> aggiustando e migliorando</w:t>
+      </w:r>
+      <w:r>
+        <w:t>.</w:t>
       </w:r>
     </w:p>
     <w:p>
@@ -1006,6 +1166,7 @@
         </w:numPr>
       </w:pPr>
       <w:r>
+        <w:lastRenderedPageBreak/>
         <w:t>Documentate i risultati del ciclo, comprese le modifiche apportate al codice, i risultati dei test e le lezioni apprese.</w:t>
       </w:r>
     </w:p>
@@ -1048,29 +1209,15 @@
     <w:p>
       <w:pPr>
         <w:pStyle w:val="western"/>
-      </w:pPr>
-      <w:r>
-        <w:t>Sani principi di gestione di progetto (</w:t>
-      </w:r>
-      <w:r>
-        <w:rPr>
-          <w:i/>
-          <w:iCs/>
-        </w:rPr>
-        <w:t>project management</w:t>
-      </w:r>
-      <w:r>
-        <w:t xml:space="preserve">) consigliano l’uso del </w:t>
-      </w:r>
-      <w:r>
-        <w:rPr>
-          <w:i/>
-          <w:iCs/>
-        </w:rPr>
-        <w:t>consuntivo di periodo</w:t>
-      </w:r>
-      <w:r>
-        <w:t xml:space="preserve"> come strumento essenziale per misurare il grado di avanzamento e valutare le corrispondenti prospettive di completamento. Per l’efficace attuazione di tale pratica serve dotarsi di una interpretazione “intelligente” (non superficiale) del concetto di consuntivo di periodo. Questa prova d’esame vi chiede di: (1) fornire una definizione di “consuntivo di periodo” sia come nozione in sé che in termini dei dati che esso racchiude e della specifica funzione informativa di ciascuno di essi; (2) spiegare quali indicazioni possano essere tratte da un consuntivo siffatto; (3) suggerire una metodica utile ad alimentare la raccolta dati alla base di un consuntivo di periodo, rendendola veloce e affidabile.</w:t>
+        <w:rPr>
+          <w:rFonts w:asciiTheme="minorHAnsi" w:hAnsiTheme="minorHAnsi" w:cstheme="minorHAnsi"/>
+        </w:rPr>
+      </w:pPr>
+      <w:r>
+        <w:rPr>
+          <w:rFonts w:asciiTheme="minorHAnsi" w:hAnsiTheme="minorHAnsi" w:cstheme="minorHAnsi"/>
+        </w:rPr>
+        <w:t>Sani principi di gestione di progetto (project management) consigliano l’uso del consuntivo di periodo come strumento essenziale per misurare il grado di avanzamento e valutare le corrispondenti prospettive di completamento. Per l’efficace attuazione di tale pratica serve dotarsi di una interpretazione “intelligente” (non superficiale) del concetto di consuntivo di periodo. Questa prova d’esame vi chiede di: (1) fornire una definizione di “consuntivo di periodo” sia come nozione in sé che in termini dei dati che esso racchiude e della specifica funzione informativa di ciascuno di essi; (2) spiegare quali indicazioni possano essere tratte da un consuntivo siffatto; (3) suggerire una metodica utile ad alimentare la raccolta dati alla base di un consuntivo di periodo, rendendola veloce e affidabile.</w:t>
       </w:r>
     </w:p>
     <w:p>
@@ -1096,48 +1243,10 @@
     </w:p>
     <w:p>
       <w:r>
-        <w:t>1) Un consuntivo di periodo è un rapporto finanziario che riassume la performance e la posizione finanziaria di un progetto in un periodo di tempo specifico, in genere un mese o un trimestre. Include dati su entrate, spese, profitti e flussi di cassa del progetto. I rendiconti periodici possono essere utilizzati per seguire i progressi di un progetto e misurarne le prestazioni finanziarie nel tempo.</w:t>
-      </w:r>
-    </w:p>
-    <w:p>
-      <w:r>
-        <w:t>Esistono diversi tipi di rendiconti di periodo, tra cui:</w:t>
-      </w:r>
-    </w:p>
-    <w:p>
-      <w:pPr>
-        <w:pStyle w:val="Paragrafoelenco"/>
-        <w:numPr>
-          <w:ilvl w:val="0"/>
-          <w:numId w:val="12"/>
-        </w:numPr>
-      </w:pPr>
-      <w:r>
-        <w:t>Conto economico: Un conto economico, noto anche come conto economico, mostra le entrate e le uscite di un progetto in un determinato periodo di tempo e calcola il profitto o la perdita netta.</w:t>
-      </w:r>
-    </w:p>
-    <w:p>
-      <w:pPr>
-        <w:pStyle w:val="Paragrafoelenco"/>
-        <w:numPr>
-          <w:ilvl w:val="0"/>
-          <w:numId w:val="12"/>
-        </w:numPr>
-      </w:pPr>
-      <w:r>
-        <w:t>Bilancio: Lo stato patrimoniale mostra la situazione finanziaria di un progetto in un determinato momento, includendo attività, passività e patrimonio netto.</w:t>
-      </w:r>
-    </w:p>
-    <w:p>
-      <w:pPr>
-        <w:pStyle w:val="Paragrafoelenco"/>
-        <w:numPr>
-          <w:ilvl w:val="0"/>
-          <w:numId w:val="12"/>
-        </w:numPr>
-      </w:pPr>
-      <w:r>
-        <w:t>Rendiconto finanziario: Il rendiconto dei flussi di cassa mostra l'afflusso e il deflusso di denaro per un progetto in un determinato periodo di tempo, compreso il denaro generato dalle operazioni, dalle attività di investimento e dalle attività di finanziamento.</w:t>
+        <w:t>1) Un consuntivo di periodo è un</w:t>
+      </w:r>
+      <w:r>
+        <w:t>o strumento di project management che permette di valutare per certo lo stato di avanzamento del progetto e delle sue attività, consentendo di avere delle prospettive di completamento utili sia per pianificare le attività attuali che quelle nel medio/lungo periodo. Include informazioni sulle risorse, tempo, persone utilizzate e budget utilizzati. Ogni informazione viene utilizzata, a livello documentale e pratico, per adattare le attività del modello che si sta seguendo e decidere l’andamento delle singole fasi presenti e future, decidendo come pianificare e prende decisioni in futuro.</w:t>
       </w:r>
     </w:p>
     <w:p>
@@ -1183,7 +1292,7 @@
         <w:t xml:space="preserve">3) </w:t>
       </w:r>
       <w:r>
-        <w:t>Una metodologia utile per raccogliere i dati alla base di un rendiconto di periodo comprende le seguenti fasi:</w:t>
+        <w:t>Una metodologia utile per raccogliere i dati alla base di un rendiconto di periodo comprende:</w:t>
       </w:r>
     </w:p>
     <w:p>
@@ -1270,8 +1379,23 @@
         </w:numPr>
       </w:pPr>
       <w:r>
-        <w:t>Aggiornare regolarmente il rendiconto periodico per garantire che rifletta le informazioni più aggiornate.</w:t>
-      </w:r>
+        <w:t>Aggiornare regolarmente il rendiconto periodico per garantire che rifletta le informazioni più aggiornate</w:t>
+      </w:r>
+      <w:r>
+        <w:t>.</w:t>
+      </w:r>
+    </w:p>
+    <w:p>
+      <w:r>
+        <w:t xml:space="preserve">Tutto ciò può essere fatto con </w:t>
+      </w:r>
+      <w:r>
+        <w:t>un software di gestione dei progetti che consente di registrare e monitorare l'avanzamento del progetto in tempo reale. In questo modo, i dati sono sempre aggiornati e disponibili per essere inclusi nel consuntivo di periodo. Inoltre, è importante che i membri del progetto siano istruiti su come registrare correttamente i dati e che ci sia un processo stabilito per la revisione e l'approvazione dei dati prima che vengano inclusi nel consuntivo di periodo.</w:t>
+      </w:r>
+    </w:p>
+    <w:p/>
+    <w:p/>
+    <w:p>
       <w:r>
         <w:br w:type="page"/>
       </w:r>
@@ -1302,19 +1426,15 @@
     <w:p>
       <w:pPr>
         <w:pStyle w:val="western"/>
-      </w:pPr>
-      <w:r>
-        <w:t>Nel mondo SWE, vi è chi sostiene che il modello di sviluppo ispirato alla “</w:t>
-      </w:r>
-      <w:r>
-        <w:rPr>
-          <w:i/>
-          <w:iCs/>
-        </w:rPr>
-        <w:t>continuous integration</w:t>
-      </w:r>
-      <w:r>
-        <w:t>” sia in contrasto, e quindi incompatibile con la salvaguardia dei principi ispiratori del “modello a V”. Altri voci di quel mondo sostengono invece che i due modelli possano bene coesistere e contaminarsi a vicenda. Per rispondere a questo quesito: (1) fornite una definizione, concisa e ragionata di ciascuno dei due modelli, separatamente, ponendo l’accendo sui loro rispettivi obiettivi e le corrispondenti precondizioni di attuazione; (2) prendete posizione sul punto in questione, argomentando la vostra conclusione; (3) in caso affermiate compatibilità, illustrate un modello di sviluppo che ne combini i tratti; in caso contrario, suggerite la scelta a vostro avviso migliore (più conveniente, per rapporto costi/benefici) tra i due modelli.</w:t>
+        <w:rPr>
+          <w:rFonts w:asciiTheme="minorHAnsi" w:hAnsiTheme="minorHAnsi" w:cstheme="minorHAnsi"/>
+        </w:rPr>
+      </w:pPr>
+      <w:r>
+        <w:rPr>
+          <w:rFonts w:asciiTheme="minorHAnsi" w:hAnsiTheme="minorHAnsi" w:cstheme="minorHAnsi"/>
+        </w:rPr>
+        <w:t>Nel mondo SWE, vi è chi sostiene che il modello di sviluppo ispirato alla “continuous integration” sia in contrasto, e quindi incompatibile con la salvaguardia dei principi ispiratori del “modello a V”. Altri voci di quel mondo sostengono invece che i due modelli possano bene coesistere e contaminarsi a vicenda. Per rispondere a questo quesito: (1) fornite una definizione, concisa e ragionata di ciascuno dei due modelli, separatamente, ponendo l’accendo sui loro rispettivi obiettivi e le corrispondenti precondizioni di attuazione; (2) prendete posizione sul punto in questione, argomentando la vostra conclusione; (3) in caso affermiate compatibilità, illustrate un modello di sviluppo che ne combini i tratti; in caso contrario, suggerite la scelta a vostro avviso migliore (più conveniente, per rapporto costi/benefici) tra i due modelli.</w:t>
       </w:r>
     </w:p>
     <w:p>
@@ -1340,7 +1460,13 @@
     </w:p>
     <w:p>
       <w:r>
-        <w:t>1) Il modello di integrazione continua (CI) è una pratica di sviluppo del software che prevede l'integrazione regolare delle modifiche al codice in un repository condiviso e la costruzione e il collaudo automatico della base di codice risultante per identificare e risolvere i problemi nelle prime fasi del processo di sviluppo. Gli obiettivi principali della CI sono la riduzione del tempo e dello sforzo necessario per integrare le modifiche al codice, il miglioramento della qualità della base di codice e l'aumento della velocità di sviluppo. I prerequisiti per l'implementazione del CI includono la disponibilità di un repository condiviso, processi di compilazione e test automatizzati e un team che si impegna a integrare e testare regolarmente le modifiche al codice.</w:t>
+        <w:t>1) Il modello di integrazione continua (CI) è una pratica di sviluppo del software che prevede l'integrazione regolare delle modifiche al codice in un repository condiviso e la costruzione e il collaudo automatico della base di codice risultante per identificare e risolvere i problemi nelle prime fasi del processo di sviluppo</w:t>
+      </w:r>
+      <w:r>
+        <w:t>. Questo aiuta ad integrare continuativamente piccoli pezzi che funzionano sempre</w:t>
+      </w:r>
+      <w:r>
+        <w:t>. Gli obiettivi principali della CI sono la riduzione del tempo e dello sforzo necessario per integrare le modifiche al codice, il miglioramento della qualità della base di codice e l'aumento della velocità di sviluppo. I prerequisiti per l'implementazione del CI includono la disponibilità di un repository condiviso, processi di compilazione e test automatizzati e un team che si impegna a integrare e testare regolarmente le modifiche al codice.</w:t>
       </w:r>
     </w:p>
     <w:p>
@@ -1351,7 +1477,13 @@
         <w:t>V Model</w:t>
       </w:r>
       <w:r>
-        <w:t xml:space="preserve"> è spesso utilizzato nel contesto dell'ingegneria dei sistemi e sottolinea l'importanza di verificare e validare il sistema in ogni fase dello sviluppo. Gli obiettivi principali del modello V sono garantire che il sistema soddisfi i requisiti specificati e identificare e correggere i difetti il più presto possibile nel processo di sviluppo. I prerequisiti per l'implementazione del modello V includono la presenza di un insieme chiaro di requisiti e di un processo di sviluppo strutturato che segue una sequenza lineare di attività.</w:t>
+        <w:t xml:space="preserve"> è spesso utilizzato nel contesto dell'ingegneria dei sistemi e sottolinea l'importanza di verificare e validare il sistema in ogni fase dello sviluppo</w:t>
+      </w:r>
+      <w:r>
+        <w:t>, garantendo un collegamento sicuro tra tutti i punti del processo di progetto, partendo dai requisiti ed arrivando alla validazione</w:t>
+      </w:r>
+      <w:r>
+        <w:t>. Gli obiettivi principali del modello V sono garantire che il sistema soddisfi i requisiti specificati e identificare e correggere i difetti il più presto possibile nel processo di sviluppo. I prerequisiti per l'implementazione del modello V includono la presenza di un insieme chiaro di requisiti e di un processo di sviluppo strutturato che segue una sequenza lineare di attività.</w:t>
       </w:r>
     </w:p>
     <w:p>
@@ -1376,94 +1508,32 @@
       <w:r>
         <w:t>, il modello CI sottolinea l'importanza di integrare e testare regolarmente le modifiche al codice per migliorare la qualità della base di codice. Combinando i principi di entrambi i modelli, è possibile creare un processo di sviluppo che combini i vantaggi di entrambi gli approcci.</w:t>
       </w:r>
-    </w:p>
-    <w:p>
-      <w:r>
-        <w:t xml:space="preserve">3) Un modo per combinare le caratteristiche del modello CI e del modello V è quello di adottare un processo di sviluppo che segua una sequenza lineare di attività, simile al </w:t>
-      </w:r>
-      <w:r>
-        <w:t>V Model,</w:t>
-      </w:r>
-      <w:r>
-        <w:t xml:space="preserve"> ma che incorpori l'integrazione e il test regolari in ogni fase, simile al modello CI. Ciò potrebbe comportare le seguenti fasi:</w:t>
-      </w:r>
-    </w:p>
-    <w:p>
-      <w:pPr>
-        <w:pStyle w:val="Paragrafoelenco"/>
-        <w:numPr>
-          <w:ilvl w:val="0"/>
-          <w:numId w:val="15"/>
-        </w:numPr>
-      </w:pPr>
-      <w:r>
-        <w:t>Identificare e definire i requisiti del sistema.</w:t>
-      </w:r>
-    </w:p>
-    <w:p>
-      <w:pPr>
-        <w:pStyle w:val="Paragrafoelenco"/>
-        <w:numPr>
-          <w:ilvl w:val="0"/>
-          <w:numId w:val="15"/>
-        </w:numPr>
-      </w:pPr>
-      <w:r>
-        <w:t>Sviluppare un piano per l'implementazione del sistema, che includa una tempistica e delle tappe fondamentali per ogni fase di sviluppo.</w:t>
-      </w:r>
-    </w:p>
-    <w:p>
-      <w:pPr>
-        <w:pStyle w:val="Paragrafoelenco"/>
-        <w:numPr>
-          <w:ilvl w:val="0"/>
-          <w:numId w:val="15"/>
-        </w:numPr>
-      </w:pPr>
-      <w:r>
-        <w:t>Implementare il sistema secondo il piano, integrando e testando regolarmente le modifiche al codice che vengono apportate.</w:t>
-      </w:r>
-    </w:p>
-    <w:p>
-      <w:pPr>
-        <w:pStyle w:val="Paragrafoelenco"/>
-        <w:numPr>
-          <w:ilvl w:val="0"/>
-          <w:numId w:val="15"/>
-        </w:numPr>
-      </w:pPr>
-      <w:r>
-        <w:t>Verificare e convalidare il sistema in ogni fase di sviluppo per assicurarsi che soddisfi i requisiti specificati.</w:t>
-      </w:r>
-    </w:p>
-    <w:p>
-      <w:pPr>
-        <w:pStyle w:val="Paragrafoelenco"/>
-        <w:numPr>
-          <w:ilvl w:val="0"/>
-          <w:numId w:val="15"/>
-        </w:numPr>
-      </w:pPr>
-      <w:r>
-        <w:t>Identificare e correggere i difetti non appena vengono scoperti.</w:t>
-      </w:r>
-    </w:p>
-    <w:p>
-      <w:pPr>
-        <w:pStyle w:val="Paragrafoelenco"/>
-        <w:numPr>
-          <w:ilvl w:val="0"/>
-          <w:numId w:val="15"/>
-        </w:numPr>
-      </w:pPr>
-      <w:r>
-        <w:t>Ripetere il ciclo fino al completamento del sistema.</w:t>
-      </w:r>
-    </w:p>
-    <w:p>
-      <w:r>
-        <w:lastRenderedPageBreak/>
-        <w:t>Questo processo di sviluppo combina i vantaggi del modello CI e del modello V, assicurando che il sistema sia regolarmente testato e integrato e verificando e convalidando il sistema in ogni fase dello sviluppo per garantire che soddisfi i requisiti specificati.</w:t>
+      <w:r>
+        <w:t xml:space="preserve"> In questo modo, in qualsiasi processo di sviluppo, ogni fase ha certezza di essere costruita con pezzi validi e funzionanti.</w:t>
+      </w:r>
+    </w:p>
+    <w:p>
+      <w:r>
+        <w:t xml:space="preserve">3) </w:t>
+      </w:r>
+      <w:r>
+        <w:t xml:space="preserve">Un modello di sviluppo che combina i tratti del modello di sviluppo "continuous integration" e del modello di sviluppo "a V" potrebbe essere un modello di sviluppo "agile". Il modello agile combina i principi dell'integrazione continua con quelli della pianificazione e della verifica delle specifiche del progetto. In questo modello, i team di sviluppo lavorano in modo continuo per integrare il codice </w:t>
+      </w:r>
+      <w:proofErr w:type="gramStart"/>
+      <w:r>
+        <w:t>e</w:t>
+      </w:r>
+      <w:proofErr w:type="gramEnd"/>
+      <w:r>
+        <w:t xml:space="preserve"> eseguire test automatizzati, ma allo stesso tempo, si concentrano sulla pianificazione e sulla verifica delle specifiche del progetto per garantire che il progetto soddisfi i requisiti del</w:t>
+      </w:r>
+      <w:r>
+        <w:t xml:space="preserve"> cliente e a ciò che desidera. </w:t>
+      </w:r>
+    </w:p>
+    <w:p>
+      <w:r>
+        <w:t>Il modello agile è una scelta conveniente per il rapporto costi/benefici poiché combina i vantaggi dei due modelli, permettendo di rilevare e correggere i problemi di integrazione il più presto possibile e di garantire che il progetto soddisfi i requisiti del cliente. Il modello agile prevede una stretta collaborazione tra i membri del team, una maggiore flessibilità nell'adattamento ai cambiamenti e una maggiore efficienza nell'utilizzo delle risorse.</w:t>
       </w:r>
     </w:p>
     <w:p>
@@ -1492,8 +1562,14 @@
     <w:p>
       <w:pPr>
         <w:pStyle w:val="western"/>
-      </w:pPr>
-      <w:r>
+        <w:rPr>
+          <w:rFonts w:asciiTheme="minorHAnsi" w:hAnsiTheme="minorHAnsi" w:cstheme="minorHAnsi"/>
+        </w:rPr>
+      </w:pPr>
+      <w:r>
+        <w:rPr>
+          <w:rFonts w:asciiTheme="minorHAnsi" w:hAnsiTheme="minorHAnsi" w:cstheme="minorHAnsi"/>
+        </w:rPr>
         <w:t>Nel colloquio di assunzione presso l’organizzazione dei vostri sogni, il vostro interlocutore, che ha un curriculum professionale importante, vi chiede di fornire linee guida operative per l’utilizzo delle nozioni di baseline e di milestone nella pianificazione di progetto, spiegando anche se e come tali nozioni siano legate tra loro. Il vostro interlocutore desidera risposte chiare, nella loro formulazione e nei concetti che essa utilizza, e concrete, non limitate alle definizioni “da libro”, ma pronte all’uso in contesti reali, possibilmente anche personalmente sperimentate.</w:t>
       </w:r>
     </w:p>
@@ -1520,23 +1596,43 @@
     </w:p>
     <w:p>
       <w:r>
-        <w:t>Le baseline e le milestone sono strumenti importanti per la pianificazione e la gestione dei progetti, in quanto forniscono un punto di riferimento per misurare i progressi e garantire che un progetto rimanga in linea.</w:t>
-      </w:r>
-    </w:p>
-    <w:p>
-      <w:r>
-        <w:t>Una baseline è un insieme di standard o criteri concordati che un progetto deve soddisfare. Può includere un'ampia gamma di elementi, come l'ambito, il calendario, il budget e la qualità. La linea di base viene stabilita all'inizio del progetto e serve come punto di riferimento per misurare i progressi.</w:t>
-      </w:r>
-    </w:p>
-    <w:p>
-      <w:r>
-        <w:t>Le milestone sono punti specifici nel tempo o eventi che segnano il completamento di una particolare fase o attività all'interno di un progetto. Servono come punti di controllo per misurare i progressi e possono essere utilizzati per identificare le aree in cui potrebbero essere necessari degli aggiustamenti per rimanere sulla strada giusta.</w:t>
+        <w:t>Le linee guida operative per l'utilizzo delle nozioni di baseline e di milestone nella pianificazione di progetto sono le seguenti:</w:t>
+      </w:r>
+    </w:p>
+    <w:p>
+      <w:pPr>
+        <w:pStyle w:val="Paragrafoelenco"/>
+        <w:numPr>
+          <w:ilvl w:val="0"/>
+          <w:numId w:val="5"/>
+        </w:numPr>
+      </w:pPr>
+      <w:r>
+        <w:t>Baseline: una baseline è un punto di riferimento stabilito per un progetto, che rappresenta lo stato attuale del progetto o gli obiettivi stabiliti per il progetto. È utilizzato come punto di partenza per la valutazione del progresso del progetto e per la determinazione dei cambiamenti necessari per raggiungere gli obiettivi del progetto. Nella pianificazione di un progetto, è importante stabilire una baseline per gli obiettivi, il budget, il programma e le risorse del progetto.</w:t>
+      </w:r>
+      <w:r>
+        <w:t xml:space="preserve"> Concretamente, un insieme di milestone viene sostanziata da una baseline, che si pone come base di avanzamento per obiettivi raggiunti</w:t>
+      </w:r>
+    </w:p>
+    <w:p>
+      <w:pPr>
+        <w:pStyle w:val="Paragrafoelenco"/>
+        <w:numPr>
+          <w:ilvl w:val="0"/>
+          <w:numId w:val="5"/>
+        </w:numPr>
+      </w:pPr>
+      <w:r>
+        <w:t>Milestone: una milestone è un evento o un traguardo significativo che indica il completamento di una fase o di un'attività del progetto. Le milestone sono utilizzate per segnalare l'avanzamento del progetto e per determinare se il progetto è in linea con il programma stabilito. Nella pianificazione di un progetto, è importante identificare le milestone chiave e includerle nel programma del progetto per monitorare l'avanzamento del progetto.</w:t>
       </w:r>
     </w:p>
     <w:p>
       <w:r>
         <w:t>Le baseline e le milestone sono collegate tra loro, in quanto sono entrambe utilizzate per misurare i progressi e garantire che un progetto rimanga in linea con i tempi. La baseline serve come punto di riferimento per l'intero progetto, mentre le milestone segnano punti specifici di avanzamento all'interno del progetto. Infatti, normalmente, una baseline serve a sostanziare le milestone individuate.</w:t>
       </w:r>
+      <w:r>
+        <w:t xml:space="preserve"> Il loro numero varia in base agli obiettivi preposti, agli accordi presi con gli stakeholder e quanto si vuole realizzare nel periodo.</w:t>
+      </w:r>
     </w:p>
     <w:p>
       <w:r>
@@ -1605,7 +1701,16 @@
     </w:p>
     <w:p>
       <w:r>
-        <w:t>Risposta data:</w:t>
+        <w:br w:type="page"/>
+      </w:r>
+    </w:p>
+    <w:p>
+      <w:r>
+        <w:lastRenderedPageBreak/>
+        <w:t>Risposta data</w:t>
+      </w:r>
+      <w:r>
+        <w:t xml:space="preserve"> e presente su MEGA:</w:t>
       </w:r>
     </w:p>
     <w:p>
@@ -1615,50 +1720,46 @@
     </w:p>
     <w:p>
       <w:r>
-        <w:t xml:space="preserve">Tuttavia, ponendo come unico limite temporale la fine del progetto, il rischio di non riuscire a monitorare opportunamente il consumo delle risorse è alto; questo causerebbe ritardi rispetto al piano concordato col committente e, nel peggiore dei casi, potrebbe compromettere l’intera riuscita del progetto. È quindi </w:t>
+        <w:t xml:space="preserve">Tuttavia, ponendo come unico limite temporale la fine del progetto, il rischio di non riuscire a monitorare opportunamente il consumo delle risorse è alto; questo causerebbe ritardi rispetto al piano concordato col committente e, nel peggiore dei casi, potrebbe compromettere l’intera riuscita del progetto. È quindi opportuno fissare, sin dall’inizio, delle tappe intermedie, le milestone, e associarvi obiettivi di sviluppo misurabili, ben definiti ed equamente distribuiti nel tempo. </w:t>
+      </w:r>
+    </w:p>
+    <w:p>
+      <w:r>
+        <w:t xml:space="preserve">Raggiunte tali date, di volta in volta il confronto tra gli obiettivi pianificati e quelli effettivamente realizzati darà al team la consapevolezza dello stato di avanzamento del progetto; ciò permetterà di effettuare ripianificazioni o riassegnazioni dei compiti secondo necessità. Il numero di milestone da fissare dipende dall’esperienza dei membri del gruppo. In caso di team giovani è preferibile stabilirne molte, a frequenza alta (circa una settimana di distanza l’una dall’altra), per mitigare il rischio di grandi deviazioni da quanto pianificato. </w:t>
+      </w:r>
+    </w:p>
+    <w:p>
+      <w:r>
+        <w:t xml:space="preserve">Gruppi senior possono porsi milestone più diradate nel tempo, poiché la loro capacità di gestione delle risorse e di autovalutazione dell’operato, dovute all’esperienza, scongiura i rischi di eccessivi scostamenti dalla pianificazione iniziale. In generale, il numero di tappe intermedie va sempre bilanciato con gli obiettivi del progetto: accumularne troppi su poche milestone lontane nel tempo risulta sempre azzardato. Se la milestone è un punto nel tempo, infatti, ad essa è sempre associato un prodotto (software) ad un preciso stadio di avanzamento, determinato dagli obiettivi di sviluppo associati alla milestone. </w:t>
+      </w:r>
+    </w:p>
+    <w:p>
+      <w:r>
+        <w:t xml:space="preserve">L’insieme di funzionalità implementate nel prodotto al raggiungimento di una milestone è una baseline. Per tracciare lo storico di una baseline va adottato un sistema di versionamento: ciò permette di risalire alle versioni intermedie e monitorare lo sviluppo nel tempo. Adottando un approccio incrementale allo sviluppo, il concetto di baseline assume tratti più specifici: è il punto di arrivo di un incremento e la base di partenza per il successivo (si presuppone che il periodo associato a ciascun incremento sia delimitato da milestone). </w:t>
+      </w:r>
+    </w:p>
+    <w:p>
+      <w:r>
+        <w:t>Durante un incremento, ogni baseline si costruisce dalla precedente per aggiunte successive, e il suo sviluppo concorre incrementalmente alla maturazione del prodotto finale. Si intende la baseline come “base di avanzamento” dello sviluppo, prototipo funzionante da cui non dovrebbe più essere necessario retrocedere, poiché tutte le funzionalità implementate sono state verificate, hanno superato i controlli di qualità e possono considerarsi stabili, ma a cui si può tornare in caso di sviluppi futuri non funzionanti. Nella realtà, un’eccessiva rigidità nella concezione di baseline potrebbe essere dannosa, perché potrebbe essere necessario rivedere alcune parti del prodotto precedentemente assemblate, ad esempio per errori nella verifica o incomprensioni col committente; queste condizioni sono indesiderabili e quindi da evitare, ma vanno tenute in considerazione come possibili.</w:t>
+      </w:r>
+    </w:p>
+    <w:p>
+      <w:r>
+        <w:t xml:space="preserve">Il numero di incrementi (quindi di milestone) andrebbe concordato col committente, come anche i relativi obiettivi di sviluppo, in modo da implementare per prime le funzionalità fondamentali. Così facendo, il committente avrà presto a disposizione un prototipo funzionante che offra le funzionalità che più gli premono. Inoltre, essendo implementate per prime, esse saranno le più testate e verificate, e di conseguenza le più stabili. </w:t>
+      </w:r>
+    </w:p>
+    <w:p>
+      <w:r>
+        <w:t xml:space="preserve">Nell’attività di progetto svolta in ambito universitario abbiamo sperimentato i vantaggi operativi di questo approccio alla pianificazione e allo sviluppo software. In particolare, essi sono risultati evidenti se </w:t>
       </w:r>
       <w:r>
         <w:lastRenderedPageBreak/>
-        <w:t xml:space="preserve">opportuno fissare, sin dall’inizio, delle tappe intermedie, le milestone, e associarvi obiettivi di sviluppo misurabili, ben definiti ed equamente distribuiti nel tempo. </w:t>
-      </w:r>
-    </w:p>
-    <w:p>
-      <w:r>
-        <w:t xml:space="preserve">Raggiunte tali date, di volta in volta il confronto tra gli obiettivi pianificati e quelli effettivamente realizzati darà al team la consapevolezza dello stato di avanzamento del progetto; ciò permetterà di effettuare ripianificazioni o riassegnazioni dei compiti secondo necessità. Il numero di milestone da fissare dipende dall’esperienza dei membri del gruppo. In caso di team giovani è preferibile stabilirne molte, a frequenza alta (circa una settimana di distanza l’una dall’altra), per mitigare il rischio di grandi deviazioni da quanto pianificato. </w:t>
-      </w:r>
-    </w:p>
-    <w:p>
-      <w:r>
-        <w:t xml:space="preserve">Gruppi senior possono porsi milestone più diradate nel tempo, poiché la loro capacità di gestione delle risorse e di autovalutazione dell’operato, dovute all’esperienza, scongiura i rischi di eccessivi scostamenti dalla pianificazione iniziale. In generale, il numero di tappe intermedie va sempre bilanciato con gli obiettivi del progetto: accumularne troppi su poche milestone lontane nel tempo risulta sempre azzardato. Se la milestone è un punto nel tempo, infatti, ad essa è sempre associato un prodotto (software) ad un preciso stadio di avanzamento, determinato dagli obiettivi di sviluppo associati alla milestone. </w:t>
-      </w:r>
-    </w:p>
-    <w:p>
-      <w:r>
-        <w:t xml:space="preserve">L’insieme di funzionalità implementate nel prodotto al raggiungimento di una milestone è una baseline. Per tracciare lo storico di una baseline va adottato un sistema di versionamento: ciò permette di risalire alle versioni intermedie e monitorare lo sviluppo nel tempo. Adottando un approccio incrementale allo sviluppo, il concetto di baseline assume tratti più specifici: è il punto di arrivo di un incremento e la base di partenza per il successivo (si presuppone che il periodo associato a ciascun incremento sia delimitato da milestone). </w:t>
-      </w:r>
-    </w:p>
-    <w:p>
-      <w:r>
-        <w:t>Durante un incremento, ogni baseline si costruisce dalla precedente per aggiunte successive, e il suo sviluppo concorre incrementalmente alla maturazione del prodotto finale. Si intende la baseline come “base di avanzamento” dello sviluppo, prototipo funzionante da cui non dovrebbe più essere necessario retrocedere, poiché tutte le funzionalità implementate sono state verificate, hanno superato i controlli di qualità e possono considerarsi stabili, ma a cui si può tornare in caso di sviluppi futuri non funzionanti. Nella realtà, un’eccessiva rigidità nella concezione di baseline potrebbe essere dannosa, perché potrebbe essere necessario rivedere alcune parti del prodotto precedentemente assemblate, ad esempio per errori nella verifica o incomprensioni col committente; queste condizioni sono indesiderabili e quindi da evitare, ma vanno tenute in considerazione come possibili.</w:t>
-      </w:r>
-    </w:p>
-    <w:p>
-      <w:r>
-        <w:t xml:space="preserve">Il numero di incrementi (quindi di milestone) andrebbe concordato col committente, come anche i relativi obiettivi di sviluppo, in modo da implementare per prime le funzionalità fondamentali. Così facendo, il committente avrà presto a disposizione un prototipo funzionante che offra le funzionalità che più gli premono. Inoltre, essendo implementate per prime, esse saranno le più testate e verificate, e di conseguenza le più stabili. </w:t>
-      </w:r>
-    </w:p>
-    <w:p>
-      <w:r>
-        <w:t>Nell’attività di progetto svolta in ambito universitario abbiamo sperimentato i vantaggi operativi di questo approccio alla pianificazione e allo sviluppo software. In particolare, essi sono risultati evidenti se confrontati coi problemi derivati da una pianificazione scandita da milestone troppo distanziate nel tempo e associate ad obiettivi di sviluppo imprecisi, o addirittura tanto ampi da non dare alcun obiettivo intermedio ma sancire solo il termine dello sviluppo.</w:t>
-      </w:r>
-    </w:p>
-    <w:p>
-      <w:r>
-        <w:t xml:space="preserve">Simili pianificazioni hanno portato a scarsa cognizione dello stato di avanzamento del prodotto, eccesso di ore di lavoro dedicate ad un’attività, conseguente carenza di tempo per gli altri compiti, ritardi nello sviluppo. Ciò si è riflesso anche nelle valutazioni di consuntivo delle singole fasi: erano rilevati scostamenti considerevoli dai preventivi, con necessità di grandi ridistribuzioni delle risorse dovute a tarda presa di consapevolezza dei ritardi accumulati. Questi problemi sono stati risolti aumentando il numero delle milestone, distanziandole di circa 7-10 giorni, assegnando ad ognuna specifici obiettivi di sviluppo e </w:t>
-      </w:r>
-      <w:r>
-        <w:lastRenderedPageBreak/>
-        <w:t>monitorando l’uso delle risorse alla conclusione di ognuno dei periodi (corrispondenti ad incrementi di sviluppo) individuati. Per rendere ancora meno ambigua la pianificazione, ogni obiettivo è stato tracciato coi requisiti a cui corrispondeva: in questo modo ad ogni baseline era associato un avanzamento misurabile (in numero di requisiti)</w:t>
+        <w:t>confrontati coi problemi derivati da una pianificazione scandita da milestone troppo distanziate nel tempo e associate ad obiettivi di sviluppo imprecisi, o addirittura tanto ampi da non dare alcun obiettivo intermedio ma sancire solo il termine dello sviluppo.</w:t>
+      </w:r>
+    </w:p>
+    <w:p>
+      <w:r>
+        <w:t>Simili pianificazioni hanno portato a scarsa cognizione dello stato di avanzamento del prodotto, eccesso di ore di lavoro dedicate ad un’attività, conseguente carenza di tempo per gli altri compiti, ritardi nello sviluppo. Ciò si è riflesso anche nelle valutazioni di consuntivo delle singole fasi: erano rilevati scostamenti considerevoli dai preventivi, con necessità di grandi ridistribuzioni delle risorse dovute a tarda presa di consapevolezza dei ritardi accumulati. Questi problemi sono stati risolti aumentando il numero delle milestone, distanziandole di circa 7-10 giorni, assegnando ad ognuna specifici obiettivi di sviluppo e monitorando l’uso delle risorse alla conclusione di ognuno dei periodi (corrispondenti ad incrementi di sviluppo) individuati. Per rendere ancora meno ambigua la pianificazione, ogni obiettivo è stato tracciato coi requisiti a cui corrispondeva: in questo modo ad ogni baseline era associato un avanzamento misurabile (in numero di requisiti)</w:t>
       </w:r>
     </w:p>
     <w:p>
@@ -1689,15 +1790,20 @@
       <w:pPr>
         <w:pStyle w:val="western"/>
         <w:rPr>
+          <w:rFonts w:asciiTheme="minorHAnsi" w:hAnsiTheme="minorHAnsi" w:cstheme="minorHAnsi"/>
           <w:sz w:val="24"/>
           <w:szCs w:val="24"/>
         </w:rPr>
       </w:pPr>
       <w:r>
+        <w:rPr>
+          <w:rFonts w:asciiTheme="minorHAnsi" w:hAnsiTheme="minorHAnsi" w:cstheme="minorHAnsi"/>
+        </w:rPr>
         <w:t xml:space="preserve">Lo standard ISO/IEC 12207 specifica l’attività </w:t>
       </w:r>
       <w:r>
         <w:rPr>
+          <w:rFonts w:asciiTheme="minorHAnsi" w:hAnsiTheme="minorHAnsi" w:cstheme="minorHAnsi"/>
           <w:b/>
           <w:bCs/>
           <w:i/>
@@ -1706,6 +1812,9 @@
         <w:t>configuration control</w:t>
       </w:r>
       <w:r>
+        <w:rPr>
+          <w:rFonts w:asciiTheme="minorHAnsi" w:hAnsiTheme="minorHAnsi" w:cstheme="minorHAnsi"/>
+        </w:rPr>
         <w:t xml:space="preserve"> (parte del processo di configurazione) come segue:</w:t>
       </w:r>
     </w:p>
@@ -1719,18 +1828,22 @@
           <w:right w:val="single" w:sz="6" w:space="1" w:color="000000"/>
         </w:pBdr>
         <w:shd w:val="clear" w:color="auto" w:fill="C4E5FF"/>
-        <w:rPr>
+        <w:jc w:val="left"/>
+        <w:rPr>
+          <w:rFonts w:asciiTheme="minorHAnsi" w:hAnsiTheme="minorHAnsi" w:cstheme="minorHAnsi"/>
           <w:lang w:val="en-US"/>
         </w:rPr>
       </w:pPr>
       <w:r>
         <w:rPr>
+          <w:rFonts w:asciiTheme="minorHAnsi" w:hAnsiTheme="minorHAnsi" w:cstheme="minorHAnsi"/>
           <w:lang w:val="en-US"/>
         </w:rPr>
         <w:t>“</w:t>
       </w:r>
       <w:r>
         <w:rPr>
+          <w:rFonts w:asciiTheme="minorHAnsi" w:hAnsiTheme="minorHAnsi" w:cstheme="minorHAnsi"/>
           <w:i/>
           <w:iCs/>
           <w:lang w:val="en-US"/>
@@ -1739,15 +1852,35 @@
       </w:r>
       <w:r>
         <w:rPr>
+          <w:rFonts w:asciiTheme="minorHAnsi" w:hAnsiTheme="minorHAnsi" w:cstheme="minorHAnsi"/>
           <w:i/>
           <w:iCs/>
           <w:lang w:val="en-US"/>
         </w:rPr>
         <w:br/>
-        <w:t xml:space="preserve">- identification and recording of change requests; </w:t>
-      </w:r>
-      <w:r>
-        <w:rPr>
+        <w:t>-identification</w:t>
+      </w:r>
+      <w:r>
+        <w:rPr>
+          <w:rFonts w:asciiTheme="minorHAnsi" w:hAnsiTheme="minorHAnsi" w:cstheme="minorHAnsi"/>
+          <w:i/>
+          <w:iCs/>
+          <w:lang w:val="en-US"/>
+        </w:rPr>
+        <w:t xml:space="preserve"> </w:t>
+      </w:r>
+      <w:r>
+        <w:rPr>
+          <w:rFonts w:asciiTheme="minorHAnsi" w:hAnsiTheme="minorHAnsi" w:cstheme="minorHAnsi"/>
+          <w:i/>
+          <w:iCs/>
+          <w:lang w:val="en-US"/>
+        </w:rPr>
+        <w:t xml:space="preserve">and recording of change requests; </w:t>
+      </w:r>
+      <w:r>
+        <w:rPr>
+          <w:rFonts w:asciiTheme="minorHAnsi" w:hAnsiTheme="minorHAnsi" w:cstheme="minorHAnsi"/>
           <w:i/>
           <w:iCs/>
           <w:lang w:val="en-US"/>
@@ -1757,6 +1890,7 @@
       </w:r>
       <w:r>
         <w:rPr>
+          <w:rFonts w:asciiTheme="minorHAnsi" w:hAnsiTheme="minorHAnsi" w:cstheme="minorHAnsi"/>
           <w:i/>
           <w:iCs/>
           <w:lang w:val="en-US"/>
@@ -1766,6 +1900,7 @@
       </w:r>
       <w:r>
         <w:rPr>
+          <w:rFonts w:asciiTheme="minorHAnsi" w:hAnsiTheme="minorHAnsi" w:cstheme="minorHAnsi"/>
           <w:i/>
           <w:iCs/>
           <w:lang w:val="en-US"/>
@@ -1777,8 +1912,14 @@
     <w:p>
       <w:pPr>
         <w:pStyle w:val="western"/>
-      </w:pPr>
-      <w:r>
+        <w:rPr>
+          <w:rFonts w:asciiTheme="minorHAnsi" w:hAnsiTheme="minorHAnsi" w:cstheme="minorHAnsi"/>
+        </w:rPr>
+      </w:pPr>
+      <w:r>
+        <w:rPr>
+          <w:rFonts w:asciiTheme="minorHAnsi" w:hAnsiTheme="minorHAnsi" w:cstheme="minorHAnsi"/>
+        </w:rPr>
         <w:t>Vogliamo comprendere se e come la concreta attuazione di tale attività all’interno di un progetto dipenda dal modello di sviluppo adottato. Più precisamente, vogliamo rispondere, in modo argomentato, a queste due domande:</w:t>
       </w:r>
     </w:p>
@@ -1789,8 +1930,14 @@
           <w:ilvl w:val="0"/>
           <w:numId w:val="16"/>
         </w:numPr>
-      </w:pPr>
-      <w:r>
+        <w:rPr>
+          <w:rFonts w:asciiTheme="minorHAnsi" w:hAnsiTheme="minorHAnsi" w:cstheme="minorHAnsi"/>
+        </w:rPr>
+      </w:pPr>
+      <w:r>
+        <w:rPr>
+          <w:rFonts w:asciiTheme="minorHAnsi" w:hAnsiTheme="minorHAnsi" w:cstheme="minorHAnsi"/>
+        </w:rPr>
         <w:t>Tale specifica, nella formulata di cui sopra, implica uno specifico modello di sviluppo? In caso affermativo, come potremmo rendere neutra la sua formulazione?</w:t>
       </w:r>
     </w:p>
@@ -1801,8 +1948,14 @@
           <w:ilvl w:val="0"/>
           <w:numId w:val="16"/>
         </w:numPr>
-      </w:pPr>
-      <w:r>
+        <w:rPr>
+          <w:rFonts w:asciiTheme="minorHAnsi" w:hAnsiTheme="minorHAnsi" w:cstheme="minorHAnsi"/>
+        </w:rPr>
+      </w:pPr>
+      <w:r>
+        <w:rPr>
+          <w:rFonts w:asciiTheme="minorHAnsi" w:hAnsiTheme="minorHAnsi" w:cstheme="minorHAnsi"/>
+        </w:rPr>
         <w:t>Come potremmo istanziare, adattandola, tale attività nelle nostre norme di progetto, in modo che essa si integri bene con uno sviluppo veramente incrementale?</w:t>
       </w:r>
     </w:p>
@@ -1959,6 +2112,7 @@
           <w:rFonts w:asciiTheme="minorHAnsi" w:eastAsiaTheme="minorHAnsi" w:hAnsiTheme="minorHAnsi" w:cstheme="minorBidi"/>
           <w:lang w:eastAsia="en-US"/>
         </w:rPr>
+        <w:lastRenderedPageBreak/>
         <w:t>Ottenere l'approvazione o la disapprovazione della richiesta dalle parti interessate, come il team di progetto e la direzione.</w:t>
       </w:r>
     </w:p>
@@ -1980,7 +2134,6 @@
           <w:rFonts w:asciiTheme="minorHAnsi" w:eastAsiaTheme="minorHAnsi" w:hAnsiTheme="minorHAnsi" w:cstheme="minorBidi"/>
           <w:lang w:eastAsia="en-US"/>
         </w:rPr>
-        <w:lastRenderedPageBreak/>
         <w:t>Se la richiesta è approvata, implementate la modifica nella consegna incrementale successiva e verificate che funzioni come previsto.</w:t>
       </w:r>
     </w:p>
@@ -5097,11 +5250,9 @@
         <w:lastRenderedPageBreak/>
         <w:t xml:space="preserve">brainstorming svolto internamente al gruppo di progetto didattico, con sessioni di confronto aperto volto a dissezionare il più possibile ogni anfratto del capitolato ed espresso in modo chiaro e ben fatto. Occorre quindi documentare adeguatamente tutti i requisiti, tali da comprendere e seguire tutte le attività, evitando confusione e malintesi. È inoltre utile verificare e validare i requisiti, utilizzando strumenti precisi di tracciamento per poterli visualizzare facilmente, continuando ad espanderli </w:t>
       </w:r>
-      <w:proofErr w:type="gramStart"/>
-      <w:r>
-        <w:t>ed</w:t>
-      </w:r>
-      <w:proofErr w:type="gramEnd"/>
+      <w:r>
+        <w:t>e</w:t>
+      </w:r>
       <w:r>
         <w:t xml:space="preserve"> adattarli. Il modo migliore per esprimerli è attraverso gli UML, documentando in modo semplice, modulare e dettagliato le user story come funzionalità, separando tutto ciò che occorre nel modo migliore (soprattutto, scomponendo in modo atomico, facilmente verificabile e modificabile nel corso del tempo).</w:t>
       </w:r>
@@ -5149,7 +5300,10 @@
         </w:numPr>
       </w:pPr>
       <w:r>
-        <w:t>Il modello incrementale consente di ottenere un feedback precoce dall'utente sulla funzionalità del sistema, che può essere utilizzato per migliorare il progetto in corso di sviluppo.</w:t>
+        <w:t>O</w:t>
+      </w:r>
+      <w:r>
+        <w:t>ttenere un feedback precoce dall'utente sulla funzionalità del sistema, che può essere utilizzato per migliorare il progetto in corso di sviluppo.</w:t>
       </w:r>
     </w:p>
     <w:p>
@@ -5161,7 +5315,10 @@
         </w:numPr>
       </w:pPr>
       <w:r>
-        <w:t>Il modello incrementale consente di gestire meglio i rischi del progetto, poiché solo una piccola parte del sistema è in fase di sviluppo alla volta.</w:t>
+        <w:t>Gestire</w:t>
+      </w:r>
+      <w:r>
+        <w:t xml:space="preserve"> meglio i rischi del progetto, poiché solo una piccola parte del sistema è in fase di sviluppo alla volta.</w:t>
       </w:r>
     </w:p>
     <w:p>
@@ -5173,7 +5330,13 @@
         </w:numPr>
       </w:pPr>
       <w:r>
-        <w:t>Il modello incrementale consente di adattare il progetto alle modifiche dei requisiti in modo più flessibile rispetto ai modelli "big-bang"</w:t>
+        <w:t>A</w:t>
+      </w:r>
+      <w:r>
+        <w:t>dattare il progetto alle modifiche dei requisiti in modo più flessibile rispetto ai modelli "big-bang"</w:t>
+      </w:r>
+      <w:r>
+        <w:t>, che mettono tutto insieme “di colpo”; qui la base è integrare poco per volta in modo continuo (continuous integration)</w:t>
       </w:r>
     </w:p>
     <w:p>
@@ -5185,10 +5348,7 @@
         </w:numPr>
       </w:pPr>
       <w:r>
-        <w:t>Il modello incrementale consente di fornire una soluzione parziale al cliente in tempi brevi</w:t>
-      </w:r>
-      <w:r>
-        <w:t>, andando ad evolvere e adattare gradualmente con successivi incrementi ed evoluzioni, versioni e prototipi da realizzare poco per volta e adattandosi gradualmente</w:t>
+        <w:t>Il modello incrementale consente di fornire una soluzione parziale al cliente in tempi brevi, andando ad evolvere e adattare gradualmente con successivi incrementi ed evoluzioni, versioni e prototipi da realizzare poco per volta e adattandosi gradualmente</w:t>
       </w:r>
     </w:p>
     <w:p>
@@ -5217,7 +5377,13 @@
         </w:numPr>
       </w:pPr>
       <w:r>
-        <w:t>È necessario avere una buona comprensione dei requisiti del sistema.</w:t>
+        <w:t xml:space="preserve">Buona comprensione </w:t>
+      </w:r>
+      <w:r>
+        <w:t>dei requisiti del sistema</w:t>
+      </w:r>
+      <w:r>
+        <w:t xml:space="preserve"> e delle loro priorità</w:t>
       </w:r>
     </w:p>
     <w:p>
@@ -5229,7 +5395,10 @@
         </w:numPr>
       </w:pPr>
       <w:r>
-        <w:t>È necessario avere una buona capacità di pianificazione e di gestione del progetto.</w:t>
+        <w:t>Buona</w:t>
+      </w:r>
+      <w:r>
+        <w:t xml:space="preserve"> capacità di pianificazione e di gestione del progetto.</w:t>
       </w:r>
     </w:p>
     <w:p>
@@ -5241,7 +5410,10 @@
         </w:numPr>
       </w:pPr>
       <w:r>
-        <w:t>È necessario avere una buona capacità di comunicazione con il cliente e di gestione delle aspettative.</w:t>
+        <w:t>Buona</w:t>
+      </w:r>
+      <w:r>
+        <w:t xml:space="preserve"> capacità di comunicazione con il cliente e di gestione delle aspettative.</w:t>
       </w:r>
     </w:p>
     <w:p>
@@ -5288,7 +5460,34 @@
     <w:p>
       <w:pPr>
         <w:pStyle w:val="Paragrafoelenco"/>
-      </w:pPr>
+        <w:numPr>
+          <w:ilvl w:val="0"/>
+          <w:numId w:val="38"/>
+        </w:numPr>
+      </w:pPr>
+      <w:r>
+        <w:t>Complessità nella gestione, nella stima delle attività e richiede frequente comunicazione</w:t>
+      </w:r>
+    </w:p>
+    <w:p>
+      <w:pPr>
+        <w:pStyle w:val="Paragrafoelenco"/>
+      </w:pPr>
+    </w:p>
+    <w:p>
+      <w:pPr>
+        <w:rPr>
+          <w:i/>
+          <w:iCs/>
+        </w:rPr>
+      </w:pPr>
+      <w:r>
+        <w:rPr>
+          <w:i/>
+          <w:iCs/>
+        </w:rPr>
+        <w:br w:type="page"/>
+      </w:r>
     </w:p>
     <w:p>
       <w:pPr>
@@ -5308,55 +5507,180 @@
           <w:i/>
           <w:iCs/>
         </w:rPr>
+        <w:lastRenderedPageBreak/>
         <w:t>Un elemento delle strategie di pianificazione di progetto concerne la ripartizione percentuale (quindi non la quantità ma la proporzione) delle risorse umane (ore/persona) disponibili sulle attività da svolgere. Discutere i criteri che avete utilizzato al riguardo nel progetto didattico, presentare le scelte fatte e valutarle criticamente alla luce di quanto appreso allo stato.</w:t>
       </w:r>
     </w:p>
-    <w:p/>
-    <w:p>
-      <w:r>
+    <w:p>
+      <w:r>
+        <w:t>La pianificazione nelle attività di progetto considera normalmente i seguenti fattori:</w:t>
+      </w:r>
+    </w:p>
+    <w:p>
+      <w:pPr>
+        <w:pStyle w:val="Paragrafoelenco"/>
+        <w:numPr>
+          <w:ilvl w:val="0"/>
+          <w:numId w:val="33"/>
+        </w:numPr>
+      </w:pPr>
+      <w:r>
+        <w:t>Importanza delle attività: le attività che sono più importanti per il successo del progetto ricevono una maggiore percentuale di risorse umane rispetto alle attività meno importanti.</w:t>
+      </w:r>
+    </w:p>
+    <w:p>
+      <w:pPr>
+        <w:pStyle w:val="Paragrafoelenco"/>
+        <w:numPr>
+          <w:ilvl w:val="0"/>
+          <w:numId w:val="33"/>
+        </w:numPr>
+      </w:pPr>
+      <w:r>
+        <w:t>Difficoltà delle attività: le attività che sono più complesse o che richiedono più tempo per essere completate ricevono una maggiore percentuale di risorse umane rispetto alle attività più semplici.</w:t>
+      </w:r>
+    </w:p>
+    <w:p>
+      <w:pPr>
+        <w:pStyle w:val="Paragrafoelenco"/>
+        <w:numPr>
+          <w:ilvl w:val="0"/>
+          <w:numId w:val="33"/>
+        </w:numPr>
+      </w:pPr>
+      <w:r>
+        <w:t>Dipendenze tra attività: le attività che sono strettamente dipendenti l'una dall'altra ricevono una maggiore percentuale di risorse umane rispetto alle attività che possono essere completate in modo indipendente.</w:t>
+      </w:r>
+    </w:p>
+    <w:p>
+      <w:r>
+        <w:t xml:space="preserve">Normalmente, al fine di capire al meglio il peso delle attività, è necessario avere alla base una buona organizzazione e capire possibilmente con il gruppo stesso l’importanza della stessa pianificazione. Ad esempio, le attività di documentazione sono attività svolgibili individualmente, frammentando i compiti in precise responsabilità (qualora si abbia alle spalle un gruppo serio, ndr). Ritengo infatti questa sia svolta bene individualmente se le persone sanno ciò che fanno e hanno competenza; è bene allocare un buon numero di risorse a livello di tempo e risorse nella fase di codifica e testing, meno alla documentazione, essendo attività più ignote e meno precise. La documentazione prevede la strada per le successive due, mentre le altre, a seconda della complessità del codice in sé e del rappresentare i singoli requisiti, può essere più o meno facile. </w:t>
+      </w:r>
+    </w:p>
+    <w:p>
+      <w:pPr>
+        <w:pStyle w:val="Paragrafoelenco"/>
+        <w:numPr>
+          <w:ilvl w:val="0"/>
+          <w:numId w:val="5"/>
+        </w:numPr>
+        <w:rPr>
+          <w:i/>
+          <w:iCs/>
+          <w:u w:val="single"/>
+        </w:rPr>
+      </w:pPr>
+      <w:r>
+        <w:rPr>
+          <w:i/>
+          <w:iCs/>
+        </w:rPr>
+        <w:t>Indicare, giustificandolo, il peso percentuale di impegno che ritenete sia da dedicare alla verifica in un contesto di lavoro paragonabile al vostro progetto didattico. Ripartire tale quantità proporzionalmente tra le specifiche attività di verifica attraverso le varie fasi dello sviluppo. Indicare quali di tali attività possano o debbano essere automatizzate, e come.</w:t>
+      </w:r>
+    </w:p>
+    <w:p>
+      <w:r>
+        <w:t>L’attività di verifica è un processo che deve essere implementato in modo continuativo all’interno di un progetto, dato che assicura il buon svolgimento delle azioni</w:t>
+      </w:r>
+      <w:r>
+        <w:t>. Esso dà evidenza concreta del fatto che, in quel singolo periodo, le fasi portano alla soddisfazione dei singoli requisiti, assicurando una correttezza per costruzione e assicurandosi di non introdurre ulteriori errori. Essa prevede per la sua interezza sia il più possibile automatizzabile</w:t>
+      </w:r>
+      <w:r>
+        <w:t xml:space="preserve">, aumentando la copertura e migliorando la qualità del prodotto finale. </w:t>
+      </w:r>
+      <w:r>
+        <w:t>Per quanto riguarda le singole fasi:</w:t>
+      </w:r>
+    </w:p>
+    <w:p>
+      <w:pPr>
+        <w:pStyle w:val="Paragrafoelenco"/>
+        <w:numPr>
+          <w:ilvl w:val="0"/>
+          <w:numId w:val="5"/>
+        </w:numPr>
+      </w:pPr>
+      <w:r>
+        <w:t>La fase di analisi richiede un’attività di verifica proporzionale alla creazione dei singoli documenti, in quanto ogni passaggio deve essere adeguatamente affinato per evitare difformità nella prosecuzione delle attività di progetto. Qui si ha principalmente analisi statica e si definiscono le metriche in profondità per come dovranno essere precisamente usate successivamente, tale da prevedere sempre la buona riuscita del prodotto software</w:t>
+      </w:r>
+    </w:p>
+    <w:p>
+      <w:pPr>
+        <w:pStyle w:val="Paragrafoelenco"/>
+        <w:numPr>
+          <w:ilvl w:val="0"/>
+          <w:numId w:val="5"/>
+        </w:numPr>
+      </w:pPr>
+      <w:r>
+        <w:t xml:space="preserve">La fase di progettazione, essendo implementation, verifica la corretta applicazione dei requisiti ed esamina la loro concreta applicazione, affinché il codice sia considerato corretto e sia funzionante nel modo previsto. L’impiego delle attività di verifica, anche qui, è costante ma in proporzione maggiore, essendo che durante questa fase si utilizzano tante categorie di test che saranno ampiamente riprese e riutilizzate in modo continuativo. La qualità viene garantita in modo continuativo (quality assurance). Le metriche definite </w:t>
+      </w:r>
+    </w:p>
+    <w:p>
+      <w:pPr>
+        <w:pStyle w:val="Paragrafoelenco"/>
+        <w:numPr>
+          <w:ilvl w:val="0"/>
+          <w:numId w:val="5"/>
+        </w:numPr>
+      </w:pPr>
+      <w:r>
+        <w:t>La fase di collaudo richiede la buona riuscita della verifica e la conferma delle caratteristiche del software rispetto ai requisiti utenti, come stabilito dalla validazione. Le varie tecniche di verifica fino ad ora implementate giungono a maturazione definitiva (legge del rendimento decrescente), tale da incontrare un punto dove i test non sono più necessari</w:t>
+      </w:r>
+    </w:p>
+    <w:p>
+      <w:pPr>
+        <w:pStyle w:val="Paragrafoelenco"/>
+        <w:numPr>
+          <w:ilvl w:val="0"/>
+          <w:numId w:val="5"/>
+        </w:numPr>
+        <w:rPr>
+          <w:i/>
+          <w:iCs/>
+          <w:u w:val="single"/>
+        </w:rPr>
+      </w:pPr>
+      <w:r>
+        <w:rPr>
+          <w:i/>
+          <w:iCs/>
+        </w:rPr>
         <w:lastRenderedPageBreak/>
-        <w:t>La pianificazione nelle attività di progetto considera normalmente i seguenti fattori:</w:t>
-      </w:r>
-    </w:p>
-    <w:p>
-      <w:pPr>
-        <w:pStyle w:val="Paragrafoelenco"/>
-        <w:numPr>
-          <w:ilvl w:val="0"/>
-          <w:numId w:val="33"/>
-        </w:numPr>
-      </w:pPr>
-      <w:r>
-        <w:t>Importanza delle attività: le attività che sono più importanti per il successo del progetto ricevono una maggiore percentuale di risorse umane rispetto alle attività meno importanti.</w:t>
-      </w:r>
-    </w:p>
-    <w:p>
-      <w:pPr>
-        <w:pStyle w:val="Paragrafoelenco"/>
-        <w:numPr>
-          <w:ilvl w:val="0"/>
-          <w:numId w:val="33"/>
-        </w:numPr>
-      </w:pPr>
-      <w:r>
-        <w:t>Difficoltà delle attività: le attività che sono più complesse o che richiedono più tempo per essere completate ricevono una maggiore percentuale di risorse umane rispetto alle attività più semplici.</w:t>
-      </w:r>
-    </w:p>
-    <w:p>
-      <w:pPr>
-        <w:pStyle w:val="Paragrafoelenco"/>
-        <w:numPr>
-          <w:ilvl w:val="0"/>
-          <w:numId w:val="33"/>
-        </w:numPr>
-      </w:pPr>
-      <w:r>
-        <w:t>Dipendenze tra attività: le attività che sono strettamente dipendenti l'una dall'altra ricevono una maggiore percentuale di risorse umane rispetto alle attività che possono essere completate in modo indipendente.</w:t>
-      </w:r>
-    </w:p>
-    <w:p>
-      <w:r>
-        <w:t xml:space="preserve">Normalmente, al fine di capire al meglio il peso delle attività, è necessario avere alla base una buona organizzazione e capire possibilmente con il gruppo stesso l’importanza della stessa pianificazione. Ad esempio, le attività di documentazione sono attività svolgibili individualmente, frammentando i compiti in precise responsabilità (qualora si abbia alle spalle un gruppo serio, ndr). Ritengo infatti questa sia svolta bene individualmente se le persone sanno ciò che fanno e hanno competenza; è bene allocare un buon numero di risorse a livello di tempo e risorse nella fase di codifica e testing, meno alla documentazione, essendo attività più ignote e meno precise. La documentazione prevede la strada per le successive due, mentre le altre, a seconda della complessità del codice in sé e del rappresentare i singoli requisiti, può essere più o meno facile. </w:t>
+        <w:t>Durante lo svolgiment</w:t>
+      </w:r>
+      <w:r>
+        <w:rPr>
+          <w:i/>
+          <w:iCs/>
+        </w:rPr>
+        <w:t xml:space="preserve">o </w:t>
+      </w:r>
+      <w:r>
+        <w:rPr>
+          <w:i/>
+          <w:iCs/>
+        </w:rPr>
+        <w:t>del progetto didattico avete sovente confuso la nozione di fase di progetto con quella di attività di progetto (o, meglio ancora, di processo software, inteso come aggregato di attività coordinate e coese). Provate qui a descrivere compiutamente ciascuna delle due nozioni così da evidenziare le differenze e relazioni tra esse.</w:t>
+      </w:r>
+    </w:p>
+    <w:p>
+      <w:r>
+        <w:t xml:space="preserve">La fase si intende come stazionamento in uno stato o transizione del ciclo di vita del SW, definita in base alla metodologia di progettazione utilizzata e possono variare in base al tipo di progetto. </w:t>
+      </w:r>
+      <w:r>
+        <w:t>Ad esempio, in un progetto software, le fasi di progetto comuni possono includere: la raccolta dei requisiti, la progettazione, la costruzione, la verifica e la manutenzione.</w:t>
+      </w:r>
+      <w:r>
+        <w:t xml:space="preserve"> </w:t>
+      </w:r>
+      <w:r>
+        <w:t>Le attività di progetto, invece, si riferiscono alle azioni specifiche che vengono svolte all'interno di ciascuna fase di progetto per raggiungere gli obiettivi del progetto. Ad esempio, all'interno della fase di raccolta dei requisiti, le attività di progetto possono includere la condivisione dei requisiti con gli stakeholder, la creazione di un documento dei requisiti e la verifica dei requisiti.</w:t>
+      </w:r>
+    </w:p>
+    <w:p>
+      <w:r>
+        <w:t>Il processo software è un concetto più ampio che si riferisce all'insieme di attività coordinate e coese che vengono svolte per sviluppare software. Il processo software include tutte le fasi di progetto e le attività di progetto necessarie per sviluppare software di qualità.</w:t>
       </w:r>
     </w:p>
     <w:p>
@@ -5377,22 +5701,24 @@
           <w:i/>
           <w:iCs/>
         </w:rPr>
-        <w:t>Indicare, giustificandolo, il peso percentuale di impegno che ritenete sia da dedicare alla verifica in un contesto di lavoro paragonabile al vostro progetto didattico. Ripartire tale quantità proporzionalmente tra le specifiche attività di verifica attraverso le varie fasi dello sviluppo. Indicare quali di tali attività possano o debbano essere automatizzate, e come.</w:t>
-      </w:r>
-    </w:p>
-    <w:p>
-      <w:r>
-        <w:t>L’attività di verifica è un processo che deve essere implementato in modo continuativo all’interno di un progetto, dato che assicura il buon svolgimento delle azioni</w:t>
-      </w:r>
-      <w:r>
-        <w:t>. Esso dà evidenza concreta del fatto che, in quel singolo periodo, le fasi portano alla soddisfazione dei singoli requisiti, assicurando una correttezza per costruzione e assicurandosi di non introdurre ulteriori errori. Essa prevede per la sua interezza sia il più possibile automatizzabile</w:t>
-      </w:r>
-      <w:r>
-        <w:t xml:space="preserve">, aumentando la copertura e migliorando la qualità del prodotto finale. </w:t>
-      </w:r>
-      <w:r>
-        <w:t>Per quanto riguarda le singole fasi:</w:t>
-      </w:r>
+        <w:t>Elencare quali attività di progetto software ritenete siano utilmente automatizzabili, in tutto e in parte, provando anche a rapportare i vantaggi che ne deriverebbero con i costi che l’ottenimento di tale automazione potrebbe comportare.</w:t>
+      </w:r>
+    </w:p>
+    <w:p>
+      <w:pPr>
+        <w:spacing w:after="0"/>
+      </w:pPr>
+      <w:r>
+        <w:t>E</w:t>
+      </w:r>
+      <w:r>
+        <w:t>cco alcune attività di progetto software che possono essere utilmente automatizzate, sia in tutto che in parte:</w:t>
+      </w:r>
+    </w:p>
+    <w:p>
+      <w:pPr>
+        <w:spacing w:after="0"/>
+      </w:pPr>
     </w:p>
     <w:p>
       <w:pPr>
@@ -5401,9 +5727,10 @@
           <w:ilvl w:val="0"/>
           <w:numId w:val="5"/>
         </w:numPr>
-      </w:pPr>
-      <w:r>
-        <w:t>La fase di analisi richiede un’attività di verifica proporzionale alla creazione dei singoli documenti, in quanto ogni passaggio deve essere adeguatamente affinato per evitare difformità nella prosecuzione delle attività di progetto. Qui si ha principalmente analisi statica e si definiscono le metriche in profondità per come dovranno essere precisamente usate successivamente, tale da prevedere sempre la buona riuscita del prodotto software</w:t>
+        <w:spacing w:after="0"/>
+      </w:pPr>
+      <w:r>
+        <w:t>Test di unità: l'automatizzazione dei test di unità consente di eseguire rapidamente un gran numero di test su singole unità di codice, riducendo il rischio di errori e aumentando la qualità del software.</w:t>
       </w:r>
     </w:p>
     <w:p>
@@ -5413,9 +5740,10 @@
           <w:ilvl w:val="0"/>
           <w:numId w:val="5"/>
         </w:numPr>
-      </w:pPr>
-      <w:r>
-        <w:t xml:space="preserve">La fase di progettazione, essendo implementation, verifica la corretta applicazione dei requisiti ed esamina la loro concreta applicazione, affinché il codice sia considerato corretto e sia funzionante nel modo previsto. L’impiego delle attività di verifica, anche qui, è costante ma in proporzione maggiore, essendo che durante questa fase si utilizzano tante categorie di test che saranno ampiamente riprese e riutilizzate in modo continuativo. La qualità viene garantita in modo continuativo (quality assurance). Le metriche definite </w:t>
+        <w:spacing w:after="0"/>
+      </w:pPr>
+      <w:r>
+        <w:t>Build e deploy: l'automatizzazione del processo di build e deploy consente di ridurre i tempi necessari per la distribuzione del software e di aumentare la qualità del software rilasciato.</w:t>
       </w:r>
     </w:p>
     <w:p>
@@ -5425,9 +5753,10 @@
           <w:ilvl w:val="0"/>
           <w:numId w:val="5"/>
         </w:numPr>
-      </w:pPr>
-      <w:r>
-        <w:t>La fase di collaudo richiede la buona riuscita della verifica e la conferma delle caratteristiche del software rispetto ai requisiti utenti, come stabilito dalla validazione. Le varie tecniche di verifica fino ad ora implementate giungono a maturazione definitiva (legge del rendimento decrescente), tale da incontrare un punto dove i test non sono più necessari</w:t>
+        <w:spacing w:after="0"/>
+      </w:pPr>
+      <w:r>
+        <w:t>Monitoraggio e gestione delle prestazioni: l'utilizzo di strumenti di automazione per il monitoraggio e la gestione delle prestazioni del software consente di individuare e risolvere rapidamente i problemi, migliorando le prestazioni del software.</w:t>
       </w:r>
     </w:p>
     <w:p>
@@ -5437,52 +5766,157 @@
           <w:ilvl w:val="0"/>
           <w:numId w:val="5"/>
         </w:numPr>
+        <w:spacing w:after="0"/>
+      </w:pPr>
+      <w:r>
+        <w:t>Integrazione continua: l'utilizzo di strumenti di integrazione continua consente di automatizzare il processo di integrazione tra le diverse componenti del software, riducendo i tempi necessari per la distribuzione del software e aumentando la qualità del software rilasciato.</w:t>
+      </w:r>
+    </w:p>
+    <w:p>
+      <w:pPr>
+        <w:pStyle w:val="Paragrafoelenco"/>
+        <w:numPr>
+          <w:ilvl w:val="0"/>
+          <w:numId w:val="5"/>
+        </w:numPr>
+        <w:spacing w:after="0"/>
+      </w:pPr>
+      <w:r>
+        <w:t>Analisi dei dati: l'utilizzo di strumenti di automazione per l'analisi dei dati consente di estrarre informazioni utili per migliorare il software, aumentando la qualità del software e rendendolo più adatto alle esigenze degli utenti.</w:t>
+      </w:r>
+    </w:p>
+    <w:p>
+      <w:pPr>
+        <w:spacing w:after="0"/>
+      </w:pPr>
+    </w:p>
+    <w:p>
+      <w:pPr>
+        <w:spacing w:after="0"/>
+      </w:pPr>
+      <w:r>
+        <w:t>L'automatizzazione di queste attività può comportare dei costi in termini di tempo e denaro per l'acquisizione e la configurazione degli strumenti di automazione e per la formazione del personale, ma i vantaggi che ne derivano sono molti, come ad esempio: aumento della qualità del software, riduzione dei tempi di distribuzione, miglioramento delle prestazioni del software, aumento dell'efficienza e dell'efficacia del processo di sviluppo e maggiore adattabilità del software alle esigenze degli utenti.</w:t>
+      </w:r>
+    </w:p>
+    <w:p>
+      <w:pPr>
+        <w:pStyle w:val="Paragrafoelenco"/>
         <w:rPr>
           <w:i/>
           <w:iCs/>
           <w:u w:val="single"/>
         </w:rPr>
       </w:pPr>
-      <w:r>
-        <w:rPr>
-          <w:i/>
-          <w:iCs/>
-        </w:rPr>
-        <w:t>Durante lo svolgiment</w:t>
-      </w:r>
-      <w:r>
-        <w:rPr>
-          <w:i/>
-          <w:iCs/>
-        </w:rPr>
-        <w:t xml:space="preserve">o </w:t>
-      </w:r>
-      <w:r>
-        <w:rPr>
-          <w:i/>
-          <w:iCs/>
-        </w:rPr>
-        <w:t>del progetto didattico avete sovente confuso la nozione di fase di progetto con quella di attività di progetto (o, meglio ancora, di processo software, inteso come aggregato di attività coordinate e coese). Provate qui a descrivere compiutamente ciascuna delle due nozioni così da evidenziare le differenze e relazioni tra esse.</w:t>
-      </w:r>
-    </w:p>
-    <w:p>
-      <w:r>
+    </w:p>
+    <w:p>
+      <w:pPr>
+        <w:rPr>
+          <w:i/>
+          <w:iCs/>
+        </w:rPr>
+      </w:pPr>
+      <w:r>
+        <w:rPr>
+          <w:i/>
+          <w:iCs/>
+        </w:rPr>
+        <w:br w:type="page"/>
+      </w:r>
+    </w:p>
+    <w:p>
+      <w:pPr>
+        <w:pStyle w:val="Paragrafoelenco"/>
+        <w:numPr>
+          <w:ilvl w:val="0"/>
+          <w:numId w:val="5"/>
+        </w:numPr>
+        <w:rPr>
+          <w:i/>
+          <w:iCs/>
+          <w:u w:val="single"/>
+        </w:rPr>
+      </w:pPr>
+      <w:r>
+        <w:rPr>
+          <w:i/>
+          <w:iCs/>
+        </w:rPr>
         <w:lastRenderedPageBreak/>
-        <w:t xml:space="preserve">La fase si intende come stazionamento in uno stato o transizione del ciclo di vita del SW, definita in base alla metodologia di progettazione utilizzata e possono variare in base al tipo di progetto. </w:t>
-      </w:r>
-      <w:r>
-        <w:t>Ad esempio, in un progetto software, le fasi di progetto comuni possono includere: la raccolta dei requisiti, la progettazione, la costruzione, la verifica e la manutenzione.</w:t>
-      </w:r>
-      <w:r>
-        <w:t xml:space="preserve"> </w:t>
-      </w:r>
-      <w:r>
-        <w:t>Le attività di progetto, invece, si riferiscono alle azioni specifiche che vengono svolte all'interno di ciascuna fase di progetto per raggiungere gli obiettivi del progetto. Ad esempio, all'interno della fase di raccolta dei requisiti, le attività di progetto possono includere la condivisione dei requisiti con gli stakeholder, la creazione di un documento dei requisiti e la verifica dei requisiti.</w:t>
-      </w:r>
-    </w:p>
-    <w:p>
-      <w:r>
-        <w:t>Il processo software è un concetto più ampio che si riferisce all'insieme di attività coordinate e coese che vengono svolte per sviluppare software. Il processo software include tutte le fasi di progetto e le attività di progetto necessarie per sviluppare software di qualità.</w:t>
+        <w:t>Fornire una definizione del formalismo noto come “diagramma di Gantt”, discuterne concisamente le finalità e modalità d</w:t>
+      </w:r>
+      <w:r>
+        <w:rPr>
+          <w:i/>
+          <w:iCs/>
+        </w:rPr>
+        <w:t>’</w:t>
+      </w:r>
+      <w:r>
+        <w:rPr>
+          <w:i/>
+          <w:iCs/>
+        </w:rPr>
+        <w:t>uso, l</w:t>
+      </w:r>
+      <w:r>
+        <w:rPr>
+          <w:i/>
+          <w:iCs/>
+        </w:rPr>
+        <w:t>’</w:t>
+      </w:r>
+      <w:r>
+        <w:rPr>
+          <w:i/>
+          <w:iCs/>
+        </w:rPr>
+        <w:t>efficacia e i punti deboli eventualmente rilevati nell</w:t>
+      </w:r>
+      <w:r>
+        <w:rPr>
+          <w:i/>
+          <w:iCs/>
+        </w:rPr>
+        <w:t>’</w:t>
+      </w:r>
+      <w:r>
+        <w:rPr>
+          <w:i/>
+          <w:iCs/>
+        </w:rPr>
+        <w:t>esperienza del progetto didattico</w:t>
+      </w:r>
+    </w:p>
+    <w:p>
+      <w:r>
+        <w:t xml:space="preserve">Il diagramma di Gantt è una rappresentazione grafica della pianificazione di un progetto, che mostra le date di inizio e fine di ogni attività e le dipendenze tra le attività. </w:t>
+      </w:r>
+      <w:r>
+        <w:t>Esso cerca</w:t>
+      </w:r>
+      <w:r>
+        <w:t xml:space="preserve"> di visualizzare il programma del progetto e di seguire l'avanzamento delle attività nel tempo. Può essere utilizzato per identificare il percorso critico del progetto, ovvero la sequenza di attività che determina la durata del progetto, e per individuare eventuali colli di bottiglia o ritardi.</w:t>
+      </w:r>
+    </w:p>
+    <w:p>
+      <w:r>
+        <w:t>Per utilizzare un diagramma di Gantt, le attività e le loro dipendenze vengono prima definite ed elencate in una tabella, insieme alle date di inizio e fine e alle risorse necessarie per ogni attività. La tabella viene quindi utilizzata per creare il diagramma di Gantt, che di solito è un diagramma a barre orizzontali con le attività elencate a sinistra e la linea temporale tracciata in basso. Le barre del grafico rappresentano la durata di ogni attività e le eventuali dipendenze tra le attività sono indicate da frecce o linee che collegano le barre.</w:t>
+      </w:r>
+    </w:p>
+    <w:p>
+      <w:r>
+        <w:t>L'efficacia di un diagramma di Gantt dipende dall'accuratezza e dalla completezza dei dati utilizzati per crearlo. Se le attività e le dipendenze sono definite con precisione e le date di inizio e fine sono realistiche, il diagramma di Gantt può essere uno strumento efficace per monitorare l'avanzamento del progetto e identificare potenziali problemi. Tuttavia, se i dati sono incompleti o imprecisi, il diagramma di Gantt potrebbe non essere un riflesso accurato della pianificazione del progetto.</w:t>
+      </w:r>
+    </w:p>
+    <w:p>
+      <w:r>
+        <w:t>Nella mia esperienza di progetto didattico, abbiamo usato un diagramma di Gantt</w:t>
+      </w:r>
+      <w:r>
+        <w:t xml:space="preserve"> integrato in Jira</w:t>
+      </w:r>
+      <w:r>
+        <w:t xml:space="preserve"> per seguire l'avanzamento dei compiti e identificare eventuali problemi o ritardi. Il diagramma di Gantt è stato efficace nell'aiutarci a visualizzare il programma del progetto e a seguire l'avanzamento delle attività nel tempo. Tuttavia, abbiamo riscontrato alcuni punti deboli nell'utilizzo del diagramma di Gantt, tra cui la difficoltà di stimare con precisione la durata di alcune attività e la necessità di aggiornare continuamente il diagramma man mano che il progetto procedeva e le attività venivano completate. Nonostante queste limitazioni, abbiamo trovato il diagramma di Gantt uno strumento utile per gestire il progetto e assicurarci che rimanesse in linea con i tempi.</w:t>
       </w:r>
     </w:p>
     <w:p>
@@ -5503,7 +5937,96 @@
           <w:i/>
           <w:iCs/>
         </w:rPr>
-        <w:t>Elencare quali attività di progetto software ritenete siano utilmente automatizzabili, in tutto e in parte, provando anche a rapportare i vantaggi che ne deriverebbero con i costi che l’ottenimento di tale automazione potrebbe comportare.</w:t>
+        <w:t>Illustrare concisamente la strategia di verifica tramite test adottata nel progetto didattico (quali tipi di test, quali obiettivi, quale grado di automazione, ecc.). Alla luce dei risultati ottenuti nel progetto da tali attività, in termini di rapporto costi/benefici, discutere gli spazi di miglioramento rilevati e le eventuali eccellenze raggiunte.</w:t>
+      </w:r>
+    </w:p>
+    <w:p>
+      <w:r>
+        <w:t>L’attività di verifica in un progetto didattico si compone di molteplici tipi di attività e test al fine di integrare e rendere ad alto livello nel complesso e specializzarla nei singoli casi:</w:t>
+      </w:r>
+    </w:p>
+    <w:p>
+      <w:pPr>
+        <w:pStyle w:val="Paragrafoelenco"/>
+        <w:numPr>
+          <w:ilvl w:val="0"/>
+          <w:numId w:val="28"/>
+        </w:numPr>
+      </w:pPr>
+      <w:r>
+        <w:t>Unit test: I test unitari sono piccoli test isolati che si concentrano su singoli componenti o unità di codice. Sono tipicamente automatizzati e vengono utilizzati per verificare la correttezza e l'affidabilità del codice.</w:t>
+      </w:r>
+    </w:p>
+    <w:p>
+      <w:pPr>
+        <w:pStyle w:val="Paragrafoelenco"/>
+        <w:numPr>
+          <w:ilvl w:val="0"/>
+          <w:numId w:val="28"/>
+        </w:numPr>
+      </w:pPr>
+      <w:r>
+        <w:t>Integration test: I test di integrazione sono test che si concentrano sull'interazione tra diversi componenti o unità di codice. Vengono utilizzati per verificare che i componenti funzionino insieme come previsto e per identificare eventuali problemi che possono sorgere quando vengono combinati.</w:t>
+      </w:r>
+    </w:p>
+    <w:p>
+      <w:pPr>
+        <w:pStyle w:val="Paragrafoelenco"/>
+        <w:numPr>
+          <w:ilvl w:val="0"/>
+          <w:numId w:val="28"/>
+        </w:numPr>
+      </w:pPr>
+      <w:r>
+        <w:t>System test: I test di sistema sono test che si concentrano sul comportamento e sulla funzionalità del sistema nel suo complesso. Vengono utilizzati per verificare che il sistema soddisfi i requisiti specificati e funzioni come previsto in diversi scenari.</w:t>
+      </w:r>
+    </w:p>
+    <w:p>
+      <w:pPr>
+        <w:pStyle w:val="Paragrafoelenco"/>
+        <w:numPr>
+          <w:ilvl w:val="0"/>
+          <w:numId w:val="28"/>
+        </w:numPr>
+      </w:pPr>
+      <w:r>
+        <w:t>Test di regressione</w:t>
+      </w:r>
+      <w:r>
+        <w:t xml:space="preserve">, accertando che la modifica alle singole parti non modifichi le altre e testa il livello di accoppiamento tra i singoli punti, a livello funzionale e strutturale, verificando a scatola </w:t>
+      </w:r>
+      <w:r>
+        <w:lastRenderedPageBreak/>
+        <w:t>chiusa il funzionamento corretto e utilizzando le funzionalità nel complesso, controllando la loro correttezza</w:t>
+      </w:r>
+    </w:p>
+    <w:p>
+      <w:r>
+        <w:t xml:space="preserve">A livello di progetto didattico, come detto, ciascuno ha la sua utilità e il miglioramento si ottiene scrivendo codice che fa fallire i test e costruire un prodotto progressivamente secondo questo pensiero (test-driven development), testando caso per caso comportamenti e funzionalità e arrivando alla fase di accettazione e collaudo nel modo migliore. Progressivamente, trovano inesattezze e difficoltà, contribuendo a risolvere progressivamente i problemi. In particolare, si vuole progressivamente automatizzare anche il miglioramento, a livello di costi, rendendo efficace ed efficiente il dispendio di risorse astratte/umane. Il miglioramento </w:t>
+      </w:r>
+      <w:r>
+        <w:t xml:space="preserve">causa eccellenza quando si è organizzata una strategia di test che copre tutte le funzionalità rilevanti, usando una combinazione di test automatici e manuali (personalizzabili ma prone to error). </w:t>
+      </w:r>
+    </w:p>
+    <w:p>
+      <w:pPr>
+        <w:pStyle w:val="Paragrafoelenco"/>
+        <w:numPr>
+          <w:ilvl w:val="0"/>
+          <w:numId w:val="5"/>
+        </w:numPr>
+        <w:rPr>
+          <w:i/>
+          <w:iCs/>
+          <w:u w:val="single"/>
+        </w:rPr>
+      </w:pPr>
+      <w:r>
+        <w:rPr>
+          <w:i/>
+          <w:iCs/>
+        </w:rPr>
+        <w:t>Alla luce dell'esperienza acquisita nel proprio progetto didattico, discutere concisamente quali strategie di gestione di progetto hanno portato benefici e quali invece – attuate poco o male, o non tempestivamente – hanno causato problemi e difficoltà</w:t>
       </w:r>
     </w:p>
     <w:p>
@@ -5511,16 +6034,21 @@
         <w:spacing w:after="0"/>
       </w:pPr>
       <w:r>
-        <w:t>E</w:t>
-      </w:r>
-      <w:r>
-        <w:t>cco alcune attività di progetto software che possono essere utilmente automatizzate, sia in tutto che in parte:</w:t>
-      </w:r>
-    </w:p>
-    <w:p>
-      <w:pPr>
+        <w:t>Nel mio progetto didattico, le strategie di gestione di progetto che hanno portato benefici sono state:</w:t>
+      </w:r>
+    </w:p>
+    <w:p>
+      <w:pPr>
+        <w:pStyle w:val="Paragrafoelenco"/>
+        <w:numPr>
+          <w:ilvl w:val="0"/>
+          <w:numId w:val="5"/>
+        </w:numPr>
         <w:spacing w:after="0"/>
       </w:pPr>
+      <w:r>
+        <w:t>La definizione chiara e condivisa degli obiettivi del progetto, che ha permesso a tutti i membri del team di comprendere il contesto e le aspettative del progetto, e di lavorare in modo efficiente verso gli stessi obiettivi.</w:t>
+      </w:r>
     </w:p>
     <w:p>
       <w:pPr>
@@ -5532,7 +6060,7 @@
         <w:spacing w:after="0"/>
       </w:pPr>
       <w:r>
-        <w:t>Test di unità: l'automatizzazione dei test di unità consente di eseguire rapidamente un gran numero di test su singole unità di codice, riducendo il rischio di errori e aumentando la qualità del software.</w:t>
+        <w:t>La definizione di un ambiente di lavoro che permetta il facile versionamento delle informazioni e per unione in cloud delle informazioni da usare</w:t>
       </w:r>
     </w:p>
     <w:p>
@@ -5545,7 +6073,7 @@
         <w:spacing w:after="0"/>
       </w:pPr>
       <w:r>
-        <w:t>Build e deploy: l'automatizzazione del processo di build e deploy consente di ridurre i tempi necessari per la distribuzione del software e di aumentare la qualità del software rilasciato.</w:t>
+        <w:t xml:space="preserve">La gestione di un ITS/Issue Tracking System per poter sempre monitorare le attività, i singoli compiti svolti, le persone impiegate e le milestone da raggiungere </w:t>
       </w:r>
     </w:p>
     <w:p>
@@ -5558,8 +6086,68 @@
         <w:spacing w:after="0"/>
       </w:pPr>
       <w:r>
-        <w:t>Monitoraggio e gestione delle prestazioni: l'utilizzo di strumenti di automazione per il monitoraggio e la gestione delle prestazioni del software consente di individuare e risolvere rapidamente i problemi, migliorando le prestazioni del software.</w:t>
-      </w:r>
+        <w:t>La comunicazione efficace tra i membri del team, che ha permesso di condividere informazioni e di risolvere rapidamente eventuali problemi.</w:t>
+      </w:r>
+    </w:p>
+    <w:p>
+      <w:pPr>
+        <w:spacing w:after="0"/>
+      </w:pPr>
+    </w:p>
+    <w:p>
+      <w:pPr>
+        <w:spacing w:after="0"/>
+      </w:pPr>
+      <w:r>
+        <w:t>Al contrario, le strategie di gestione di progetto che hanno causato problemi e difficoltà sono state:</w:t>
+      </w:r>
+    </w:p>
+    <w:p>
+      <w:pPr>
+        <w:pStyle w:val="Paragrafoelenco"/>
+        <w:numPr>
+          <w:ilvl w:val="0"/>
+          <w:numId w:val="34"/>
+        </w:numPr>
+        <w:spacing w:after="0"/>
+      </w:pPr>
+      <w:r>
+        <w:t>La mancanza di una pianificazione dettagliata delle attività, che ha portato a problemi di gestione delle risorse e di consegna in ritardo.</w:t>
+      </w:r>
+    </w:p>
+    <w:p>
+      <w:pPr>
+        <w:pStyle w:val="Paragrafoelenco"/>
+        <w:numPr>
+          <w:ilvl w:val="0"/>
+          <w:numId w:val="34"/>
+        </w:numPr>
+        <w:spacing w:after="0"/>
+      </w:pPr>
+      <w:r>
+        <w:t>La mancanza di una gestione attiva del rischio, che ha portato a problemi non previsti e alla difficoltà di gestirli.</w:t>
+      </w:r>
+      <w:r>
+        <w:t xml:space="preserve"> Ogni attività va preparata per tempo e a basso livello, individuando facilmente problematiche e difficoltà che possono emergere “lungo la strada”.</w:t>
+      </w:r>
+    </w:p>
+    <w:p>
+      <w:pPr>
+        <w:spacing w:after="0"/>
+      </w:pPr>
+    </w:p>
+    <w:p>
+      <w:pPr>
+        <w:spacing w:after="0"/>
+      </w:pPr>
+      <w:r>
+        <w:t>In generale, è importante che tutte le strategie di gestione di progetto vengano adottate tempestivamente e che vengano adattate alle esigenze del progetto e del team. Inoltre, è importante che ci sia una costante monitoraggio e revisione delle strategie per garantire che il progetto proceda come previsto e che eventuali problemi vengano gestiti in modo tempestivo.</w:t>
+      </w:r>
+    </w:p>
+    <w:p>
+      <w:pPr>
+        <w:spacing w:after="0"/>
+      </w:pPr>
     </w:p>
     <w:p>
       <w:pPr>
@@ -5568,460 +6156,82 @@
           <w:ilvl w:val="0"/>
           <w:numId w:val="5"/>
         </w:numPr>
+        <w:rPr>
+          <w:i/>
+          <w:iCs/>
+        </w:rPr>
+      </w:pPr>
+      <w:r>
+        <w:rPr>
+          <w:i/>
+          <w:iCs/>
+        </w:rPr>
+        <w:t>Discutere almeno 2 (due) varianti della nozione di "configurazione" di prodotto/sistema. Indicare se e quale relazione intercorra tra "configurazione" e "versionamento" e specificare i relativi obiettivi.</w:t>
+      </w:r>
+    </w:p>
+    <w:p>
+      <w:r>
+        <w:t xml:space="preserve">La configurazione intende un processo continuativo che decide come combinare le singole parti, crearle indipendentemente e mantenerle in modo scalabile e separato, </w:t>
+      </w:r>
+      <w:r>
+        <w:t>integrando un controllo sul come queste parti cambino e in che modo si definisca questo tipo di evoluzione, anche storicamente/temporalmente, con un insieme di transizioni regolate precisamente. L’intero processo di cambiamento prefigura il sistema; la configurazione di sistema intende la stessa cosa, ma in modo più ampio, scalando in base al software e identificando i cambiamenti e individuando metriche di confronto a livello dell’intero sistema, da cui potenzialmente dipende anche il prodotto. Le metriche individuano, a livello sistema, come un prodotto debba determinarsi, per poter effettuare con successo dei cambiamenti efficaci (change management):</w:t>
+      </w:r>
+    </w:p>
+    <w:p>
+      <w:r>
+        <w:lastRenderedPageBreak/>
+        <w:t>In entrambi i casi, si spinge il software in segmenti nuovi del suo ciclo di vita, dove i periodi sono suddivisi in fasi e ogni attività è decomposta in parti configurabili e viste singolarmente come i configuration item, messe insieme tramite le build.</w:t>
+      </w:r>
+    </w:p>
+    <w:p>
+      <w:r>
+        <w:t xml:space="preserve">Il versionamento intende fondamentalmente lo stesso, nel senso del tracciare le modifiche, spesso con linee di lavoro in parallelo e automatico, risalendo sempre alle decisione, alla cronistoria dei cambiamenti e alle linee guida/standard che devono essere seguiti nel processo di cambiamento/evoluzione. Il fatto è che la configurazione riguarda </w:t>
+      </w:r>
+      <w:r>
+        <w:t>principalmente l'insieme di impostazioni e di componenti utilizzati durante la fase di sviluppo, mentre il versionamento riguarda la gestione delle versioni del software</w:t>
+      </w:r>
+      <w:r>
+        <w:t>.</w:t>
+      </w:r>
+    </w:p>
+    <w:p>
+      <w:pPr>
+        <w:pStyle w:val="Paragrafoelenco"/>
+        <w:numPr>
+          <w:ilvl w:val="0"/>
+          <w:numId w:val="5"/>
+        </w:numPr>
+        <w:rPr>
+          <w:i/>
+          <w:iCs/>
+          <w:u w:val="single"/>
+        </w:rPr>
+      </w:pPr>
+      <w:r>
+        <w:rPr>
+          <w:i/>
+          <w:iCs/>
+        </w:rPr>
+        <w:t>Si può ipotizzare che esista una relazione tra le attività di "validazione" e quelle di "tracciamento dei requisiti". Discutere la natura di tale eventuale relazione e le tecniche che avete utilizzato nel progetto didattico per effettuare il tracciamento, analizzandone criticamente l'efficacia e i limiti riscontrati.</w:t>
+      </w:r>
+    </w:p>
+    <w:p>
+      <w:pPr>
+        <w:pStyle w:val="Paragrafoelenco"/>
         <w:spacing w:after="0"/>
-      </w:pPr>
-      <w:r>
-        <w:t>Integrazione continua: l'utilizzo di strumenti di integrazione continua consente di automatizzare il processo di integrazione tra le diverse componenti del software, riducendo i tempi necessari per la distribuzione del software e aumentando la qualità del software rilasciato.</w:t>
-      </w:r>
-    </w:p>
-    <w:p>
-      <w:pPr>
-        <w:pStyle w:val="Paragrafoelenco"/>
-        <w:numPr>
-          <w:ilvl w:val="0"/>
-          <w:numId w:val="5"/>
-        </w:numPr>
+        <w:rPr>
+          <w:i/>
+          <w:iCs/>
+          <w:u w:val="single"/>
+        </w:rPr>
+      </w:pPr>
+    </w:p>
+    <w:p>
+      <w:pPr>
         <w:spacing w:after="0"/>
       </w:pPr>
       <w:r>
-        <w:t>Analisi dei dati: l'utilizzo di strumenti di automazione per l'analisi dei dati consente di estrarre informazioni utili per migliorare il software, aumentando la qualità del software e rendendolo più adatto alle esigenze degli utenti.</w:t>
-      </w:r>
-    </w:p>
-    <w:p>
-      <w:pPr>
-        <w:spacing w:after="0"/>
-      </w:pPr>
-    </w:p>
-    <w:p>
-      <w:pPr>
-        <w:spacing w:after="0"/>
-      </w:pPr>
-      <w:r>
-        <w:t>L'automatizzazione di queste attività può comportare dei costi in termini di tempo e denaro per l'acquisizione e la configurazione degli strumenti di automazione e per la formazione del personale, ma i vantaggi che ne derivano sono molti, come ad esempio: aumento della qualità del software, riduzione dei tempi di distribuzione, miglioramento delle prestazioni del software, aumento dell'efficienza e dell'efficacia del processo di sviluppo e maggiore adattabilità del software alle esigenze degli utenti.</w:t>
-      </w:r>
-    </w:p>
-    <w:p>
-      <w:pPr>
-        <w:pStyle w:val="Paragrafoelenco"/>
-        <w:rPr>
-          <w:i/>
-          <w:iCs/>
-          <w:u w:val="single"/>
-        </w:rPr>
-      </w:pPr>
-    </w:p>
-    <w:p>
-      <w:pPr>
-        <w:pStyle w:val="Paragrafoelenco"/>
-        <w:numPr>
-          <w:ilvl w:val="0"/>
-          <w:numId w:val="5"/>
-        </w:numPr>
-        <w:rPr>
-          <w:i/>
-          <w:iCs/>
-          <w:u w:val="single"/>
-        </w:rPr>
-      </w:pPr>
-      <w:r>
-        <w:rPr>
-          <w:i/>
-          <w:iCs/>
-        </w:rPr>
-        <w:t>Fornire una definizione del formalismo noto come “diagramma di Gantt”, discuterne concisamente le finalità e modalità d</w:t>
-      </w:r>
-      <w:r>
-        <w:rPr>
-          <w:i/>
-          <w:iCs/>
-        </w:rPr>
-        <w:t>’</w:t>
-      </w:r>
-      <w:r>
-        <w:rPr>
-          <w:i/>
-          <w:iCs/>
-        </w:rPr>
-        <w:t>uso, l</w:t>
-      </w:r>
-      <w:r>
-        <w:rPr>
-          <w:i/>
-          <w:iCs/>
-        </w:rPr>
-        <w:t>’</w:t>
-      </w:r>
-      <w:r>
-        <w:rPr>
-          <w:i/>
-          <w:iCs/>
-        </w:rPr>
-        <w:t>efficacia e i punti deboli eventualmente rilevati nell</w:t>
-      </w:r>
-      <w:r>
-        <w:rPr>
-          <w:i/>
-          <w:iCs/>
-        </w:rPr>
-        <w:t>’</w:t>
-      </w:r>
-      <w:r>
-        <w:rPr>
-          <w:i/>
-          <w:iCs/>
-        </w:rPr>
-        <w:t>esperienza del progetto didattico</w:t>
-      </w:r>
-    </w:p>
-    <w:p>
-      <w:r>
-        <w:t xml:space="preserve">Il diagramma di Gantt è una rappresentazione grafica della pianificazione di un progetto, che mostra le date di inizio e fine di ogni attività e le dipendenze tra le attività. </w:t>
-      </w:r>
-      <w:r>
-        <w:t>Esso cerca</w:t>
-      </w:r>
-      <w:r>
-        <w:t xml:space="preserve"> di visualizzare il programma del progetto e di seguire l'avanzamento delle attività nel tempo. Può essere utilizzato per identificare il percorso critico del progetto, ovvero la sequenza di attività che determina la durata del progetto, e per individuare eventuali colli di bottiglia o ritardi.</w:t>
-      </w:r>
-    </w:p>
-    <w:p>
-      <w:r>
-        <w:lastRenderedPageBreak/>
-        <w:t>Per utilizzare un diagramma di Gantt, le attività e le loro dipendenze vengono prima definite ed elencate in una tabella, insieme alle date di inizio e fine e alle risorse necessarie per ogni attività. La tabella viene quindi utilizzata per creare il diagramma di Gantt, che di solito è un diagramma a barre orizzontali con le attività elencate a sinistra e la linea temporale tracciata in basso. Le barre del grafico rappresentano la durata di ogni attività e le eventuali dipendenze tra le attività sono indicate da frecce o linee che collegano le barre.</w:t>
-      </w:r>
-    </w:p>
-    <w:p>
-      <w:r>
-        <w:t>L'efficacia di un diagramma di Gantt dipende dall'accuratezza e dalla completezza dei dati utilizzati per crearlo. Se le attività e le dipendenze sono definite con precisione e le date di inizio e fine sono realistiche, il diagramma di Gantt può essere uno strumento efficace per monitorare l'avanzamento del progetto e identificare potenziali problemi. Tuttavia, se i dati sono incompleti o imprecisi, il diagramma di Gantt potrebbe non essere un riflesso accurato della pianificazione del progetto.</w:t>
-      </w:r>
-    </w:p>
-    <w:p>
-      <w:r>
-        <w:t>Nella mia esperienza di progetto didattico, abbiamo usato un diagramma di Gantt</w:t>
-      </w:r>
-      <w:r>
-        <w:t xml:space="preserve"> integrato in Jira</w:t>
-      </w:r>
-      <w:r>
-        <w:t xml:space="preserve"> per seguire l'avanzamento dei compiti e identificare eventuali problemi o ritardi. Il diagramma di Gantt è stato efficace nell'aiutarci a visualizzare il programma del progetto e a seguire l'avanzamento delle attività nel tempo. Tuttavia, abbiamo riscontrato alcuni punti deboli nell'utilizzo del diagramma di Gantt, tra cui la difficoltà di stimare con precisione la durata di alcune attività e la necessità di aggiornare continuamente il diagramma man mano che il progetto procedeva e le attività venivano completate. Nonostante queste limitazioni, abbiamo trovato il diagramma di Gantt uno strumento utile per gestire il progetto e assicurarci che rimanesse in linea con i tempi.</w:t>
-      </w:r>
-    </w:p>
-    <w:p>
-      <w:pPr>
-        <w:pStyle w:val="Paragrafoelenco"/>
-        <w:numPr>
-          <w:ilvl w:val="0"/>
-          <w:numId w:val="5"/>
-        </w:numPr>
-        <w:rPr>
-          <w:i/>
-          <w:iCs/>
-          <w:u w:val="single"/>
-        </w:rPr>
-      </w:pPr>
-      <w:r>
-        <w:rPr>
-          <w:i/>
-          <w:iCs/>
-        </w:rPr>
-        <w:t>Illustrare concisamente la strategia di verifica tramite test adottata nel progetto didattico (quali tipi di test, quali obiettivi, quale grado di automazione, ecc.). Alla luce dei risultati ottenuti nel progetto da tali attività, in termini di rapporto costi/benefici, discutere gli spazi di miglioramento rilevati e le eventuali eccellenze raggiunte.</w:t>
-      </w:r>
-    </w:p>
-    <w:p>
-      <w:r>
-        <w:t>L’attività di verifica in un progetto didattico si compone di molteplici tipi di attività e test al fine di integrare e rendere ad alto livello nel complesso e specializzarla nei singoli casi:</w:t>
-      </w:r>
-    </w:p>
-    <w:p>
-      <w:pPr>
-        <w:pStyle w:val="Paragrafoelenco"/>
-        <w:numPr>
-          <w:ilvl w:val="0"/>
-          <w:numId w:val="28"/>
-        </w:numPr>
-      </w:pPr>
-      <w:r>
-        <w:t>Unit test: I test unitari sono piccoli test isolati che si concentrano su singoli componenti o unità di codice. Sono tipicamente automatizzati e vengono utilizzati per verificare la correttezza e l'affidabilità del codice.</w:t>
-      </w:r>
-    </w:p>
-    <w:p>
-      <w:pPr>
-        <w:pStyle w:val="Paragrafoelenco"/>
-        <w:numPr>
-          <w:ilvl w:val="0"/>
-          <w:numId w:val="28"/>
-        </w:numPr>
-      </w:pPr>
-      <w:r>
-        <w:t>Integration test: I test di integrazione sono test che si concentrano sull'interazione tra diversi componenti o unità di codice. Vengono utilizzati per verificare che i componenti funzionino insieme come previsto e per identificare eventuali problemi che possono sorgere quando vengono combinati.</w:t>
-      </w:r>
-    </w:p>
-    <w:p>
-      <w:pPr>
-        <w:pStyle w:val="Paragrafoelenco"/>
-        <w:numPr>
-          <w:ilvl w:val="0"/>
-          <w:numId w:val="28"/>
-        </w:numPr>
-      </w:pPr>
-      <w:r>
-        <w:t>System test: I test di sistema sono test che si concentrano sul comportamento e sulla funzionalità del sistema nel suo complesso. Vengono utilizzati per verificare che il sistema soddisfi i requisiti specificati e funzioni come previsto in diversi scenari.</w:t>
-      </w:r>
-    </w:p>
-    <w:p>
-      <w:pPr>
-        <w:pStyle w:val="Paragrafoelenco"/>
-        <w:numPr>
-          <w:ilvl w:val="0"/>
-          <w:numId w:val="28"/>
-        </w:numPr>
-      </w:pPr>
-      <w:r>
-        <w:t>Test di regressione</w:t>
-      </w:r>
-      <w:r>
-        <w:t>, accertando che la modifica alle singole parti non modifichi le altre e testa il livello di accoppiamento tra i singoli punti, a livello funzionale e strutturale, verificando a scatola chiusa il funzionamento corretto e utilizzando le funzionalità nel complesso, controllando la loro correttezza</w:t>
-      </w:r>
-    </w:p>
-    <w:p>
-      <w:r>
-        <w:t xml:space="preserve">A livello di progetto didattico, come detto, ciascuno ha la sua utilità e il miglioramento si ottiene scrivendo codice che fa fallire i test e costruire un prodotto progressivamente secondo questo pensiero (test-driven development), testando caso per caso comportamenti e funzionalità e arrivando alla fase di accettazione e collaudo nel modo migliore. Progressivamente, trovano inesattezze e difficoltà, contribuendo a risolvere progressivamente i problemi. In particolare, si vuole progressivamente automatizzare anche il miglioramento, a livello di costi, rendendo efficace ed efficiente il dispendio di risorse astratte/umane. Il </w:t>
-      </w:r>
-      <w:r>
-        <w:lastRenderedPageBreak/>
-        <w:t xml:space="preserve">miglioramento </w:t>
-      </w:r>
-      <w:r>
-        <w:t xml:space="preserve">causa eccellenza quando si è organizzata una strategia di test che copre tutte le funzionalità rilevanti, usando una combinazione di test automatici e manuali (personalizzabili ma prone to error). </w:t>
-      </w:r>
-    </w:p>
-    <w:p>
-      <w:pPr>
-        <w:pStyle w:val="Paragrafoelenco"/>
-        <w:numPr>
-          <w:ilvl w:val="0"/>
-          <w:numId w:val="5"/>
-        </w:numPr>
-        <w:rPr>
-          <w:i/>
-          <w:iCs/>
-          <w:u w:val="single"/>
-        </w:rPr>
-      </w:pPr>
-      <w:r>
-        <w:rPr>
-          <w:i/>
-          <w:iCs/>
-        </w:rPr>
-        <w:t>Alla luce dell'esperienza acquisita nel proprio progetto didattico, discutere concisamente quali strategie di gestione di progetto hanno portato benefici e quali invece – attuate poco o male, o non tempestivamente – hanno causato problemi e difficoltà</w:t>
-      </w:r>
-    </w:p>
-    <w:p>
-      <w:pPr>
-        <w:spacing w:after="0"/>
-      </w:pPr>
-      <w:r>
-        <w:t>Nel mio progetto didattico, le strategie di gestione di progetto che hanno portato benefici sono state:</w:t>
-      </w:r>
-    </w:p>
-    <w:p>
-      <w:pPr>
-        <w:pStyle w:val="Paragrafoelenco"/>
-        <w:numPr>
-          <w:ilvl w:val="0"/>
-          <w:numId w:val="5"/>
-        </w:numPr>
-        <w:spacing w:after="0"/>
-      </w:pPr>
-      <w:r>
-        <w:t>La definizione chiara e condivisa degli obiettivi del progetto, che ha permesso a tutti i membri del team di comprendere il contesto e le aspettative del progetto, e di lavorare in modo efficiente verso gli stessi obiettivi.</w:t>
-      </w:r>
-    </w:p>
-    <w:p>
-      <w:pPr>
-        <w:pStyle w:val="Paragrafoelenco"/>
-        <w:numPr>
-          <w:ilvl w:val="0"/>
-          <w:numId w:val="5"/>
-        </w:numPr>
-        <w:spacing w:after="0"/>
-      </w:pPr>
-      <w:r>
-        <w:t>La definizione di un ambiente di lavoro che permetta il facile versionamento delle informazioni e per unione in cloud delle informazioni da usare</w:t>
-      </w:r>
-    </w:p>
-    <w:p>
-      <w:pPr>
-        <w:pStyle w:val="Paragrafoelenco"/>
-        <w:numPr>
-          <w:ilvl w:val="0"/>
-          <w:numId w:val="5"/>
-        </w:numPr>
-        <w:spacing w:after="0"/>
-      </w:pPr>
-      <w:r>
-        <w:t xml:space="preserve">La gestione di un ITS/Issue Tracking System per poter sempre monitorare le attività, i singoli compiti svolti, le persone impiegate e le milestone da raggiungere </w:t>
-      </w:r>
-    </w:p>
-    <w:p>
-      <w:pPr>
-        <w:pStyle w:val="Paragrafoelenco"/>
-        <w:numPr>
-          <w:ilvl w:val="0"/>
-          <w:numId w:val="5"/>
-        </w:numPr>
-        <w:spacing w:after="0"/>
-      </w:pPr>
-      <w:r>
-        <w:t>La comunicazione efficace tra i membri del team, che ha permesso di condividere informazioni e di risolvere rapidamente eventuali problemi.</w:t>
-      </w:r>
-    </w:p>
-    <w:p>
-      <w:pPr>
-        <w:spacing w:after="0"/>
-      </w:pPr>
-    </w:p>
-    <w:p>
-      <w:pPr>
-        <w:spacing w:after="0"/>
-      </w:pPr>
-      <w:r>
-        <w:t>Al contrario, le strategie di gestione di progetto che hanno causato problemi e difficoltà sono state:</w:t>
-      </w:r>
-    </w:p>
-    <w:p>
-      <w:pPr>
-        <w:pStyle w:val="Paragrafoelenco"/>
-        <w:numPr>
-          <w:ilvl w:val="0"/>
-          <w:numId w:val="34"/>
-        </w:numPr>
-        <w:spacing w:after="0"/>
-      </w:pPr>
-      <w:r>
-        <w:t>La mancanza di una pianificazione dettagliata delle attività, che ha portato a problemi di gestione delle risorse e di consegna in ritardo.</w:t>
-      </w:r>
-    </w:p>
-    <w:p>
-      <w:pPr>
-        <w:pStyle w:val="Paragrafoelenco"/>
-        <w:numPr>
-          <w:ilvl w:val="0"/>
-          <w:numId w:val="34"/>
-        </w:numPr>
-        <w:spacing w:after="0"/>
-      </w:pPr>
-      <w:r>
-        <w:t>La mancanza di una gestione attiva del rischio, che ha portato a problemi non previsti e alla difficoltà di gestirli.</w:t>
-      </w:r>
-      <w:r>
-        <w:t xml:space="preserve"> Ogni attività va preparata per tempo e a basso livello, individuando facilmente problematiche e difficoltà che possono emergere “lungo la strada”.</w:t>
-      </w:r>
-    </w:p>
-    <w:p>
-      <w:pPr>
-        <w:spacing w:after="0"/>
-      </w:pPr>
-    </w:p>
-    <w:p>
-      <w:pPr>
-        <w:spacing w:after="0"/>
-      </w:pPr>
-      <w:r>
-        <w:t>In generale, è importante che tutte le strategie di gestione di progetto vengano adottate tempestivamente e che vengano adattate alle esigenze del progetto e del team. Inoltre, è importante che ci sia una costante monitoraggio e revisione delle strategie per garantire che il progetto proceda come previsto e che eventuali problemi vengano gestiti in modo tempestivo.</w:t>
-      </w:r>
-    </w:p>
-    <w:p>
-      <w:pPr>
-        <w:spacing w:after="0"/>
-      </w:pPr>
-    </w:p>
-    <w:p>
-      <w:pPr>
-        <w:pStyle w:val="Paragrafoelenco"/>
-        <w:numPr>
-          <w:ilvl w:val="0"/>
-          <w:numId w:val="5"/>
-        </w:numPr>
-        <w:rPr>
-          <w:i/>
-          <w:iCs/>
-        </w:rPr>
-      </w:pPr>
-      <w:r>
-        <w:rPr>
-          <w:i/>
-          <w:iCs/>
-        </w:rPr>
-        <w:t>Discutere almeno 2 (due) varianti della nozione di "configurazione" di prodotto/sistema. Indicare se e quale relazione intercorra tra "configurazione" e "versionamento" e specificare i relativi obiettivi.</w:t>
-      </w:r>
-    </w:p>
-    <w:p>
-      <w:r>
-        <w:t xml:space="preserve">La configurazione intende un processo continuativo che decide come combinare le singole parti, crearle indipendentemente e mantenerle in modo scalabile e separato, </w:t>
-      </w:r>
-      <w:r>
-        <w:t>integrando un controllo sul come queste parti cambino e in che modo si definisca questo tipo di evoluzione, anche storicamente/temporalmente, con un insieme di transizioni regolate precisamente. L’intero processo di cambiamento prefigura il sistema; la configurazione di sistema intende la stessa cosa, ma in modo più ampio, scalando in base al software e identificando i cambiamenti e individuando metriche di confronto a livello dell’intero sistema, da cui potenzialmente dipende anche il prodotto. Le metriche individuano, a livello sistema, come un prodotto debba determinarsi, per poter effettuare con successo dei cambiamenti efficaci (change management):</w:t>
-      </w:r>
-    </w:p>
-    <w:p>
-      <w:r>
-        <w:t>In entrambi i casi, si spinge il software in segmenti nuovi del suo ciclo di vita, dove i periodi sono suddivisi in fasi e ogni attività è decomposta in parti configurabili e viste singolarmente come i configuration item, messe insieme tramite le build.</w:t>
-      </w:r>
-    </w:p>
-    <w:p>
-      <w:r>
-        <w:t xml:space="preserve">Il versionamento intende fondamentalmente lo stesso, nel senso del tracciare le modifiche, spesso con linee di lavoro in parallelo e automatico, risalendo sempre alle decisione, alla cronistoria dei cambiamenti e alle linee guida/standard che devono essere seguiti nel processo di cambiamento/evoluzione. Il fatto è che la configurazione riguarda </w:t>
-      </w:r>
-      <w:r>
-        <w:t>principalmente l'insieme di impostazioni e di componenti utilizzati durante la fase di sviluppo, mentre il versionamento riguarda la gestione delle versioni del software</w:t>
-      </w:r>
-      <w:r>
-        <w:t>.</w:t>
-      </w:r>
-    </w:p>
-    <w:p>
-      <w:pPr>
-        <w:pStyle w:val="Paragrafoelenco"/>
-        <w:numPr>
-          <w:ilvl w:val="0"/>
-          <w:numId w:val="5"/>
-        </w:numPr>
-        <w:rPr>
-          <w:i/>
-          <w:iCs/>
-          <w:u w:val="single"/>
-        </w:rPr>
-      </w:pPr>
-      <w:r>
-        <w:rPr>
-          <w:i/>
-          <w:iCs/>
-        </w:rPr>
-        <w:lastRenderedPageBreak/>
-        <w:t>Si può ipotizzare che esista una relazione tra le attività di "validazione" e quelle di "tracciamento dei requisiti". Discutere la natura di tale eventuale relazione e le tecniche che avete utilizzato nel progetto didattico per effettuare il tracciamento, analizzandone criticamente l'efficacia e i limiti riscontrati.</w:t>
-      </w:r>
-    </w:p>
-    <w:p>
-      <w:pPr>
-        <w:pStyle w:val="Paragrafoelenco"/>
-        <w:spacing w:after="0"/>
-        <w:rPr>
-          <w:i/>
-          <w:iCs/>
-          <w:u w:val="single"/>
-        </w:rPr>
-      </w:pPr>
-    </w:p>
-    <w:p>
-      <w:pPr>
-        <w:spacing w:after="0"/>
-      </w:pPr>
-      <w:r>
-        <w:t>La validazione e il tracciamento dei requisiti sono due attività strettamente correlate nella gestione di un progetto software. La validazione è il processo di verificare che i requisiti soddisfino le esigenze del cliente e che il prodotto sia conforme alle specifiche. Il tracciamento dei requisiti, d'altra parte, è il processo di monitorare e gestire i cambiamenti nei requisiti durante tutto il ciclo di vita del progetto</w:t>
-      </w:r>
-      <w:r>
-        <w:t xml:space="preserve"> e verificarne la corretta implementazione, guardando in avanti (definendo i requisiti, il loro tipo e la loro importanza) e indietro (per essere sicuri di averli individuati tutti al meglio).</w:t>
+        <w:t>La validazione e il tracciamento dei requisiti sono due attività strettamente correlate nella gestione di un progetto software. La validazione è il processo di verificare che i requisiti soddisfino le esigenze del cliente e che il prodotto sia conforme alle specifiche. Il tracciamento dei requisiti, d'altra parte, è il processo di monitorare e gestire i cambiamenti nei requisiti durante tutto il ciclo di vita del progetto e verificarne la corretta implementazione, guardando in avanti (definendo i requisiti, il loro tipo e la loro importanza) e indietro (per essere sicuri di averli individuati tutti al meglio).</w:t>
       </w:r>
     </w:p>
     <w:p>
@@ -6201,23 +6411,11 @@
     </w:p>
     <w:p>
       <w:pPr>
-        <w:spacing w:after="0"/>
-      </w:pPr>
-    </w:p>
-    <w:p>
-      <w:pPr>
-        <w:rPr>
-          <w:i/>
-          <w:iCs/>
-        </w:rPr>
-      </w:pPr>
-      <w:r>
-        <w:rPr>
-          <w:i/>
-          <w:iCs/>
-        </w:rPr>
-        <w:br w:type="page"/>
-      </w:r>
+        <w:rPr>
+          <w:i/>
+          <w:iCs/>
+        </w:rPr>
+      </w:pPr>
     </w:p>
     <w:p>
       <w:pPr>
@@ -6236,7 +6434,6 @@
           <w:i/>
           <w:iCs/>
         </w:rPr>
-        <w:lastRenderedPageBreak/>
         <w:t>Illustrare gli obiettivi dei "test" di: (a) unità, (b) integrazione e (c) sistema, specificando quali siano per ciascuno di essi: (1) gli oggetti del test, (2) gli ingressi, (3) le uscite e (4) le attività da svolgere.</w:t>
       </w:r>
     </w:p>
@@ -6394,36 +6591,17 @@
         <w:t xml:space="preserve"> componente è una parte di un programma che può essere utilizzata in modo autonomo e che può essere riutilizzato in altre parti del programma</w:t>
       </w:r>
       <w:r>
-        <w:t xml:space="preserve">. Ciò richiede la separazione tra singole unità/interfacce, affinché non si dipenda dall’implementazione ma anzi </w:t>
-      </w:r>
-      <w:proofErr w:type="gramStart"/>
-      <w:r>
-        <w:t>ne</w:t>
-      </w:r>
-      <w:proofErr w:type="gramEnd"/>
-      <w:r>
-        <w:t xml:space="preserve"> si implementino funzionalità in modo combinato, sapendo che le componenti sono messe insieme al fine di offrire, con moduli decomponibili a loro volta in unità, una serie di possibilità a chi le utilizza.</w:t>
-      </w:r>
-    </w:p>
-    <w:p>
-      <w:pPr>
-        <w:pStyle w:val="Paragrafoelenco"/>
-      </w:pPr>
-    </w:p>
-    <w:p>
-      <w:pPr>
-        <w:rPr>
-          <w:i/>
-          <w:iCs/>
-        </w:rPr>
-      </w:pPr>
-      <w:r>
-        <w:rPr>
-          <w:i/>
-          <w:iCs/>
-        </w:rPr>
-        <w:br w:type="page"/>
-      </w:r>
+        <w:t xml:space="preserve">. Ciò richiede la separazione tra singole unità/interfacce, affinché non si dipenda dall’implementazione ma anzi ne si implementino </w:t>
+      </w:r>
+      <w:r>
+        <w:lastRenderedPageBreak/>
+        <w:t>funzionalità in modo combinato, sapendo che le componenti sono messe insieme al fine di offrire, con moduli decomponibili a loro volta in unità, una serie di possibilità a chi le utilizza.</w:t>
+      </w:r>
+    </w:p>
+    <w:p>
+      <w:pPr>
+        <w:pStyle w:val="Paragrafoelenco"/>
+      </w:pPr>
     </w:p>
     <w:p>
       <w:pPr>
@@ -6442,7 +6620,6 @@
           <w:i/>
           <w:iCs/>
         </w:rPr>
-        <w:lastRenderedPageBreak/>
         <w:t>Discutere le differenze informative tra il "diagramma di PERT" e il “diagramma di Gantt”.</w:t>
       </w:r>
     </w:p>

</xml_diff>